<commit_message>
end of the day5
</commit_message>
<xml_diff>
--- a/note.docx
+++ b/note.docx
@@ -669,7 +669,19 @@
         <w:rPr>
           <w:lang w:val="en-US"/>
         </w:rPr>
-        <w:t xml:space="preserve"> ankle element</w:t>
+        <w:t xml:space="preserve"> an</w:t>
+      </w:r>
+      <w:r>
+        <w:rPr>
+          <w:lang w:val="en-US"/>
+        </w:rPr>
+        <w:t>chor</w:t>
+      </w:r>
+      <w:r>
+        <w:rPr>
+          <w:lang w:val="en-US"/>
+        </w:rPr>
+        <w:t xml:space="preserve"> element</w:t>
       </w:r>
     </w:p>
     <w:p>
@@ -4149,10 +4161,3594 @@
         </w:rPr>
       </w:pPr>
     </w:p>
+    <w:p/>
+    <w:p>
+      <w:pPr>
+        <w:rPr>
+          <w:b/>
+          <w:bCs/>
+          <w:color w:val="FF0000"/>
+          <w:sz w:val="28"/>
+          <w:szCs w:val="28"/>
+          <w:lang w:val="en-US"/>
+        </w:rPr>
+      </w:pPr>
+      <w:proofErr w:type="spellStart"/>
+      <w:r>
+        <w:rPr>
+          <w:b/>
+          <w:bCs/>
+          <w:color w:val="FF0000"/>
+          <w:sz w:val="28"/>
+          <w:szCs w:val="28"/>
+          <w:lang w:val="en-US"/>
+        </w:rPr>
+        <w:t>Psudo</w:t>
+      </w:r>
+      <w:proofErr w:type="spellEnd"/>
+      <w:r>
+        <w:rPr>
+          <w:b/>
+          <w:bCs/>
+          <w:color w:val="FF0000"/>
+          <w:sz w:val="28"/>
+          <w:szCs w:val="28"/>
+          <w:lang w:val="en-US"/>
+        </w:rPr>
+        <w:t xml:space="preserve"> selector</w:t>
+      </w:r>
+    </w:p>
+    <w:p>
+      <w:pPr>
+        <w:rPr>
+          <w:b/>
+          <w:bCs/>
+          <w:color w:val="FF0000"/>
+          <w:sz w:val="28"/>
+          <w:szCs w:val="28"/>
+          <w:lang w:val="en-US"/>
+        </w:rPr>
+      </w:pPr>
+    </w:p>
+    <w:p>
+      <w:pPr>
+        <w:shd w:val="clear" w:color="auto" w:fill="F5F5F5"/>
+        <w:spacing w:line="270" w:lineRule="atLeast"/>
+        <w:rPr>
+          <w:rFonts w:ascii="Menlo" w:eastAsia="Times New Roman" w:hAnsi="Menlo" w:cs="Menlo"/>
+          <w:color w:val="333333"/>
+          <w:sz w:val="18"/>
+          <w:szCs w:val="18"/>
+        </w:rPr>
+      </w:pPr>
+      <w:r>
+        <w:rPr>
+          <w:rFonts w:ascii="Menlo" w:eastAsia="Times New Roman" w:hAnsi="Menlo" w:cs="Menlo"/>
+          <w:color w:val="7A3E9D"/>
+          <w:sz w:val="18"/>
+          <w:szCs w:val="18"/>
+        </w:rPr>
+        <w:t>a</w:t>
+      </w:r>
+      <w:r>
+        <w:rPr>
+          <w:rFonts w:ascii="Menlo" w:eastAsia="Times New Roman" w:hAnsi="Menlo" w:cs="Menlo"/>
+          <w:color w:val="9C5D27"/>
+          <w:sz w:val="18"/>
+          <w:szCs w:val="18"/>
+        </w:rPr>
+        <w:t>:</w:t>
+      </w:r>
+      <w:r>
+        <w:rPr>
+          <w:rFonts w:ascii="Menlo" w:eastAsia="Times New Roman" w:hAnsi="Menlo" w:cs="Menlo"/>
+          <w:color w:val="7A3E9D"/>
+          <w:sz w:val="18"/>
+          <w:szCs w:val="18"/>
+        </w:rPr>
+        <w:t>hover</w:t>
+      </w:r>
+      <w:r>
+        <w:rPr>
+          <w:rFonts w:ascii="Menlo" w:eastAsia="Times New Roman" w:hAnsi="Menlo" w:cs="Menlo"/>
+          <w:color w:val="333333"/>
+          <w:sz w:val="18"/>
+          <w:szCs w:val="18"/>
+        </w:rPr>
+        <w:t xml:space="preserve"> </w:t>
+      </w:r>
+      <w:r>
+        <w:rPr>
+          <w:rFonts w:ascii="Menlo" w:eastAsia="Times New Roman" w:hAnsi="Menlo" w:cs="Menlo"/>
+          <w:color w:val="777777"/>
+          <w:sz w:val="18"/>
+          <w:szCs w:val="18"/>
+        </w:rPr>
+        <w:t>{</w:t>
+      </w:r>
+    </w:p>
+    <w:p>
+      <w:pPr>
+        <w:shd w:val="clear" w:color="auto" w:fill="F5F5F5"/>
+        <w:spacing w:line="270" w:lineRule="atLeast"/>
+        <w:rPr>
+          <w:rFonts w:ascii="Menlo" w:eastAsia="Times New Roman" w:hAnsi="Menlo" w:cs="Menlo"/>
+          <w:color w:val="333333"/>
+          <w:sz w:val="18"/>
+          <w:szCs w:val="18"/>
+        </w:rPr>
+      </w:pPr>
+      <w:r>
+        <w:rPr>
+          <w:rFonts w:ascii="Menlo" w:eastAsia="Times New Roman" w:hAnsi="Menlo" w:cs="Menlo"/>
+          <w:color w:val="333333"/>
+          <w:sz w:val="18"/>
+          <w:szCs w:val="18"/>
+        </w:rPr>
+        <w:t xml:space="preserve">        </w:t>
+      </w:r>
+      <w:r>
+        <w:rPr>
+          <w:rFonts w:ascii="Menlo" w:eastAsia="Times New Roman" w:hAnsi="Menlo" w:cs="Menlo"/>
+          <w:color w:val="9C5D27"/>
+          <w:sz w:val="18"/>
+          <w:szCs w:val="18"/>
+        </w:rPr>
+        <w:t>text-decoration</w:t>
+      </w:r>
+      <w:r>
+        <w:rPr>
+          <w:rFonts w:ascii="Menlo" w:eastAsia="Times New Roman" w:hAnsi="Menlo" w:cs="Menlo"/>
+          <w:color w:val="777777"/>
+          <w:sz w:val="18"/>
+          <w:szCs w:val="18"/>
+        </w:rPr>
+        <w:t>:</w:t>
+      </w:r>
+      <w:r>
+        <w:rPr>
+          <w:rFonts w:ascii="Menlo" w:eastAsia="Times New Roman" w:hAnsi="Menlo" w:cs="Menlo"/>
+          <w:color w:val="333333"/>
+          <w:sz w:val="18"/>
+          <w:szCs w:val="18"/>
+        </w:rPr>
+        <w:t xml:space="preserve"> </w:t>
+      </w:r>
+      <w:r>
+        <w:rPr>
+          <w:rFonts w:ascii="Menlo" w:eastAsia="Times New Roman" w:hAnsi="Menlo" w:cs="Menlo"/>
+          <w:color w:val="448C27"/>
+          <w:sz w:val="18"/>
+          <w:szCs w:val="18"/>
+        </w:rPr>
+        <w:t>underline</w:t>
+      </w:r>
+      <w:r>
+        <w:rPr>
+          <w:rFonts w:ascii="Menlo" w:eastAsia="Times New Roman" w:hAnsi="Menlo" w:cs="Menlo"/>
+          <w:color w:val="777777"/>
+          <w:sz w:val="18"/>
+          <w:szCs w:val="18"/>
+        </w:rPr>
+        <w:t>;</w:t>
+      </w:r>
+    </w:p>
+    <w:p>
+      <w:pPr>
+        <w:shd w:val="clear" w:color="auto" w:fill="F5F5F5"/>
+        <w:spacing w:line="270" w:lineRule="atLeast"/>
+        <w:rPr>
+          <w:rFonts w:ascii="Menlo" w:eastAsia="Times New Roman" w:hAnsi="Menlo" w:cs="Menlo"/>
+          <w:color w:val="333333"/>
+          <w:sz w:val="18"/>
+          <w:szCs w:val="18"/>
+        </w:rPr>
+      </w:pPr>
+      <w:r>
+        <w:rPr>
+          <w:rFonts w:ascii="Menlo" w:eastAsia="Times New Roman" w:hAnsi="Menlo" w:cs="Menlo"/>
+          <w:color w:val="333333"/>
+          <w:sz w:val="18"/>
+          <w:szCs w:val="18"/>
+        </w:rPr>
+        <w:t xml:space="preserve">      </w:t>
+      </w:r>
+      <w:r>
+        <w:rPr>
+          <w:rFonts w:ascii="Menlo" w:eastAsia="Times New Roman" w:hAnsi="Menlo" w:cs="Menlo"/>
+          <w:color w:val="777777"/>
+          <w:sz w:val="18"/>
+          <w:szCs w:val="18"/>
+        </w:rPr>
+        <w:t>}</w:t>
+      </w:r>
+    </w:p>
+    <w:p>
+      <w:pPr>
+        <w:rPr>
+          <w:b/>
+          <w:bCs/>
+          <w:color w:val="FF0000"/>
+          <w:sz w:val="28"/>
+          <w:szCs w:val="28"/>
+          <w:lang w:val="en-US"/>
+        </w:rPr>
+      </w:pPr>
+    </w:p>
+    <w:p>
+      <w:pPr>
+        <w:rPr>
+          <w:color w:val="000000" w:themeColor="text1"/>
+          <w:lang w:val="en-US"/>
+        </w:rPr>
+      </w:pPr>
+      <w:proofErr w:type="spellStart"/>
+      <w:proofErr w:type="gramStart"/>
+      <w:r>
+        <w:rPr>
+          <w:color w:val="000000" w:themeColor="text1"/>
+          <w:lang w:val="en-US"/>
+        </w:rPr>
+        <w:t>a:hover</w:t>
+      </w:r>
+      <w:proofErr w:type="spellEnd"/>
+      <w:proofErr w:type="gramEnd"/>
+    </w:p>
+    <w:p>
+      <w:pPr>
+        <w:rPr>
+          <w:lang w:val="en-US"/>
+        </w:rPr>
+      </w:pPr>
+    </w:p>
+    <w:p>
+      <w:pPr>
+        <w:rPr>
+          <w:lang w:val="en-US"/>
+        </w:rPr>
+      </w:pPr>
+    </w:p>
+    <w:p>
+      <w:pPr>
+        <w:rPr>
+          <w:lang w:val="en-US"/>
+        </w:rPr>
+      </w:pPr>
+    </w:p>
+    <w:p>
+      <w:pPr>
+        <w:rPr>
+          <w:lang w:val="en-US"/>
+        </w:rPr>
+      </w:pPr>
+      <w:r>
+        <w:rPr>
+          <w:lang w:val="en-US"/>
+        </w:rPr>
+        <w:lastRenderedPageBreak/>
+        <w:t>Separate CSS to another file</w:t>
+      </w:r>
+    </w:p>
+    <w:p>
+      <w:pPr>
+        <w:rPr>
+          <w:lang w:val="en-US"/>
+        </w:rPr>
+      </w:pPr>
+    </w:p>
+    <w:p>
+      <w:pPr>
+        <w:rPr>
+          <w:lang w:val="en-US"/>
+        </w:rPr>
+      </w:pPr>
+      <w:r>
+        <w:rPr>
+          <w:lang w:val="en-US"/>
+        </w:rPr>
+        <w:t>Link CSS file with HTML file</w:t>
+      </w:r>
+    </w:p>
+    <w:p>
+      <w:pPr>
+        <w:rPr>
+          <w:lang w:val="en-US"/>
+        </w:rPr>
+      </w:pPr>
+    </w:p>
+    <w:p>
+      <w:pPr>
+        <w:shd w:val="clear" w:color="auto" w:fill="F5F5F5"/>
+        <w:spacing w:line="270" w:lineRule="atLeast"/>
+        <w:rPr>
+          <w:rFonts w:ascii="Menlo" w:eastAsia="Times New Roman" w:hAnsi="Menlo" w:cs="Menlo"/>
+          <w:color w:val="333333"/>
+          <w:sz w:val="18"/>
+          <w:szCs w:val="18"/>
+        </w:rPr>
+      </w:pPr>
+      <w:r>
+        <w:rPr>
+          <w:rFonts w:ascii="Menlo" w:eastAsia="Times New Roman" w:hAnsi="Menlo" w:cs="Menlo"/>
+          <w:color w:val="91B3E0"/>
+          <w:sz w:val="18"/>
+          <w:szCs w:val="18"/>
+        </w:rPr>
+        <w:t>&lt;</w:t>
+      </w:r>
+      <w:r>
+        <w:rPr>
+          <w:rFonts w:ascii="Menlo" w:eastAsia="Times New Roman" w:hAnsi="Menlo" w:cs="Menlo"/>
+          <w:color w:val="4B69C6"/>
+          <w:sz w:val="18"/>
+          <w:szCs w:val="18"/>
+        </w:rPr>
+        <w:t>head</w:t>
+      </w:r>
+      <w:r>
+        <w:rPr>
+          <w:rFonts w:ascii="Menlo" w:eastAsia="Times New Roman" w:hAnsi="Menlo" w:cs="Menlo"/>
+          <w:color w:val="91B3E0"/>
+          <w:sz w:val="18"/>
+          <w:szCs w:val="18"/>
+        </w:rPr>
+        <w:t>&gt;</w:t>
+      </w:r>
+    </w:p>
+    <w:p>
+      <w:pPr>
+        <w:shd w:val="clear" w:color="auto" w:fill="F5F5F5"/>
+        <w:spacing w:line="270" w:lineRule="atLeast"/>
+        <w:rPr>
+          <w:rFonts w:ascii="Menlo" w:eastAsia="Times New Roman" w:hAnsi="Menlo" w:cs="Menlo"/>
+          <w:color w:val="333333"/>
+          <w:sz w:val="18"/>
+          <w:szCs w:val="18"/>
+        </w:rPr>
+      </w:pPr>
+      <w:r>
+        <w:rPr>
+          <w:rFonts w:ascii="Menlo" w:eastAsia="Times New Roman" w:hAnsi="Menlo" w:cs="Menlo"/>
+          <w:color w:val="333333"/>
+          <w:sz w:val="18"/>
+          <w:szCs w:val="18"/>
+        </w:rPr>
+        <w:t xml:space="preserve">    </w:t>
+      </w:r>
+      <w:r>
+        <w:rPr>
+          <w:rFonts w:ascii="Menlo" w:eastAsia="Times New Roman" w:hAnsi="Menlo" w:cs="Menlo"/>
+          <w:color w:val="91B3E0"/>
+          <w:sz w:val="18"/>
+          <w:szCs w:val="18"/>
+        </w:rPr>
+        <w:t>&lt;</w:t>
+      </w:r>
+      <w:r>
+        <w:rPr>
+          <w:rFonts w:ascii="Menlo" w:eastAsia="Times New Roman" w:hAnsi="Menlo" w:cs="Menlo"/>
+          <w:color w:val="4B69C6"/>
+          <w:sz w:val="18"/>
+          <w:szCs w:val="18"/>
+        </w:rPr>
+        <w:t>link</w:t>
+      </w:r>
+      <w:r>
+        <w:rPr>
+          <w:rFonts w:ascii="Menlo" w:eastAsia="Times New Roman" w:hAnsi="Menlo" w:cs="Menlo"/>
+          <w:color w:val="91B3E0"/>
+          <w:sz w:val="18"/>
+          <w:szCs w:val="18"/>
+        </w:rPr>
+        <w:t xml:space="preserve"> </w:t>
+      </w:r>
+      <w:r>
+        <w:rPr>
+          <w:rFonts w:ascii="Menlo" w:eastAsia="Times New Roman" w:hAnsi="Menlo" w:cs="Menlo"/>
+          <w:i/>
+          <w:iCs/>
+          <w:color w:val="8190A0"/>
+          <w:sz w:val="18"/>
+          <w:szCs w:val="18"/>
+        </w:rPr>
+        <w:t>href</w:t>
+      </w:r>
+      <w:r>
+        <w:rPr>
+          <w:rFonts w:ascii="Menlo" w:eastAsia="Times New Roman" w:hAnsi="Menlo" w:cs="Menlo"/>
+          <w:color w:val="777777"/>
+          <w:sz w:val="18"/>
+          <w:szCs w:val="18"/>
+        </w:rPr>
+        <w:t>="</w:t>
+      </w:r>
+      <w:r>
+        <w:rPr>
+          <w:rFonts w:ascii="Menlo" w:eastAsia="Times New Roman" w:hAnsi="Menlo" w:cs="Menlo"/>
+          <w:color w:val="448C27"/>
+          <w:sz w:val="18"/>
+          <w:szCs w:val="18"/>
+        </w:rPr>
+        <w:t>styles.css</w:t>
+      </w:r>
+      <w:r>
+        <w:rPr>
+          <w:rFonts w:ascii="Menlo" w:eastAsia="Times New Roman" w:hAnsi="Menlo" w:cs="Menlo"/>
+          <w:color w:val="777777"/>
+          <w:sz w:val="18"/>
+          <w:szCs w:val="18"/>
+        </w:rPr>
+        <w:t>"</w:t>
+      </w:r>
+      <w:r>
+        <w:rPr>
+          <w:rFonts w:ascii="Menlo" w:eastAsia="Times New Roman" w:hAnsi="Menlo" w:cs="Menlo"/>
+          <w:color w:val="91B3E0"/>
+          <w:sz w:val="18"/>
+          <w:szCs w:val="18"/>
+        </w:rPr>
+        <w:t xml:space="preserve"> </w:t>
+      </w:r>
+      <w:r>
+        <w:rPr>
+          <w:rFonts w:ascii="Menlo" w:eastAsia="Times New Roman" w:hAnsi="Menlo" w:cs="Menlo"/>
+          <w:i/>
+          <w:iCs/>
+          <w:color w:val="8190A0"/>
+          <w:sz w:val="18"/>
+          <w:szCs w:val="18"/>
+        </w:rPr>
+        <w:t>rel</w:t>
+      </w:r>
+      <w:r>
+        <w:rPr>
+          <w:rFonts w:ascii="Menlo" w:eastAsia="Times New Roman" w:hAnsi="Menlo" w:cs="Menlo"/>
+          <w:color w:val="777777"/>
+          <w:sz w:val="18"/>
+          <w:szCs w:val="18"/>
+        </w:rPr>
+        <w:t>="</w:t>
+      </w:r>
+      <w:r>
+        <w:rPr>
+          <w:rFonts w:ascii="Menlo" w:eastAsia="Times New Roman" w:hAnsi="Menlo" w:cs="Menlo"/>
+          <w:color w:val="448C27"/>
+          <w:sz w:val="18"/>
+          <w:szCs w:val="18"/>
+        </w:rPr>
+        <w:t>stylesheet</w:t>
+      </w:r>
+      <w:r>
+        <w:rPr>
+          <w:rFonts w:ascii="Menlo" w:eastAsia="Times New Roman" w:hAnsi="Menlo" w:cs="Menlo"/>
+          <w:color w:val="777777"/>
+          <w:sz w:val="18"/>
+          <w:szCs w:val="18"/>
+        </w:rPr>
+        <w:t>"</w:t>
+      </w:r>
+      <w:r>
+        <w:rPr>
+          <w:rFonts w:ascii="Menlo" w:eastAsia="Times New Roman" w:hAnsi="Menlo" w:cs="Menlo"/>
+          <w:color w:val="91B3E0"/>
+          <w:sz w:val="18"/>
+          <w:szCs w:val="18"/>
+        </w:rPr>
+        <w:t>&gt;</w:t>
+      </w:r>
+    </w:p>
+    <w:p>
+      <w:pPr>
+        <w:shd w:val="clear" w:color="auto" w:fill="F5F5F5"/>
+        <w:spacing w:line="270" w:lineRule="atLeast"/>
+        <w:rPr>
+          <w:rFonts w:ascii="Menlo" w:eastAsia="Times New Roman" w:hAnsi="Menlo" w:cs="Menlo"/>
+          <w:color w:val="333333"/>
+          <w:sz w:val="18"/>
+          <w:szCs w:val="18"/>
+        </w:rPr>
+      </w:pPr>
+      <w:r>
+        <w:rPr>
+          <w:rFonts w:ascii="Menlo" w:eastAsia="Times New Roman" w:hAnsi="Menlo" w:cs="Menlo"/>
+          <w:color w:val="333333"/>
+          <w:sz w:val="18"/>
+          <w:szCs w:val="18"/>
+        </w:rPr>
+        <w:t xml:space="preserve">    </w:t>
+      </w:r>
+      <w:r>
+        <w:rPr>
+          <w:rFonts w:ascii="Menlo" w:eastAsia="Times New Roman" w:hAnsi="Menlo" w:cs="Menlo"/>
+          <w:color w:val="91B3E0"/>
+          <w:sz w:val="18"/>
+          <w:szCs w:val="18"/>
+        </w:rPr>
+        <w:t>&lt;</w:t>
+      </w:r>
+      <w:r>
+        <w:rPr>
+          <w:rFonts w:ascii="Menlo" w:eastAsia="Times New Roman" w:hAnsi="Menlo" w:cs="Menlo"/>
+          <w:color w:val="4B69C6"/>
+          <w:sz w:val="18"/>
+          <w:szCs w:val="18"/>
+        </w:rPr>
+        <w:t>title</w:t>
+      </w:r>
+      <w:r>
+        <w:rPr>
+          <w:rFonts w:ascii="Menlo" w:eastAsia="Times New Roman" w:hAnsi="Menlo" w:cs="Menlo"/>
+          <w:color w:val="91B3E0"/>
+          <w:sz w:val="18"/>
+          <w:szCs w:val="18"/>
+        </w:rPr>
+        <w:t>&gt;</w:t>
+      </w:r>
+      <w:r>
+        <w:rPr>
+          <w:rFonts w:ascii="Menlo" w:eastAsia="Times New Roman" w:hAnsi="Menlo" w:cs="Menlo"/>
+          <w:color w:val="333333"/>
+          <w:sz w:val="18"/>
+          <w:szCs w:val="18"/>
+        </w:rPr>
+        <w:t>My daily challenges</w:t>
+      </w:r>
+      <w:r>
+        <w:rPr>
+          <w:rFonts w:ascii="Menlo" w:eastAsia="Times New Roman" w:hAnsi="Menlo" w:cs="Menlo"/>
+          <w:color w:val="91B3E0"/>
+          <w:sz w:val="18"/>
+          <w:szCs w:val="18"/>
+        </w:rPr>
+        <w:t>&lt;/</w:t>
+      </w:r>
+      <w:r>
+        <w:rPr>
+          <w:rFonts w:ascii="Menlo" w:eastAsia="Times New Roman" w:hAnsi="Menlo" w:cs="Menlo"/>
+          <w:color w:val="4B69C6"/>
+          <w:sz w:val="18"/>
+          <w:szCs w:val="18"/>
+        </w:rPr>
+        <w:t>title</w:t>
+      </w:r>
+      <w:r>
+        <w:rPr>
+          <w:rFonts w:ascii="Menlo" w:eastAsia="Times New Roman" w:hAnsi="Menlo" w:cs="Menlo"/>
+          <w:color w:val="91B3E0"/>
+          <w:sz w:val="18"/>
+          <w:szCs w:val="18"/>
+        </w:rPr>
+        <w:t>&gt;</w:t>
+      </w:r>
+    </w:p>
+    <w:p>
+      <w:pPr>
+        <w:shd w:val="clear" w:color="auto" w:fill="F5F5F5"/>
+        <w:spacing w:line="270" w:lineRule="atLeast"/>
+        <w:rPr>
+          <w:rFonts w:ascii="Menlo" w:eastAsia="Times New Roman" w:hAnsi="Menlo" w:cs="Menlo"/>
+          <w:color w:val="333333"/>
+          <w:sz w:val="18"/>
+          <w:szCs w:val="18"/>
+        </w:rPr>
+      </w:pPr>
+      <w:r>
+        <w:rPr>
+          <w:rFonts w:ascii="Menlo" w:eastAsia="Times New Roman" w:hAnsi="Menlo" w:cs="Menlo"/>
+          <w:color w:val="333333"/>
+          <w:sz w:val="18"/>
+          <w:szCs w:val="18"/>
+        </w:rPr>
+        <w:t xml:space="preserve">  </w:t>
+      </w:r>
+      <w:r>
+        <w:rPr>
+          <w:rFonts w:ascii="Menlo" w:eastAsia="Times New Roman" w:hAnsi="Menlo" w:cs="Menlo"/>
+          <w:color w:val="91B3E0"/>
+          <w:sz w:val="18"/>
+          <w:szCs w:val="18"/>
+        </w:rPr>
+        <w:t>&lt;/</w:t>
+      </w:r>
+      <w:r>
+        <w:rPr>
+          <w:rFonts w:ascii="Menlo" w:eastAsia="Times New Roman" w:hAnsi="Menlo" w:cs="Menlo"/>
+          <w:color w:val="4B69C6"/>
+          <w:sz w:val="18"/>
+          <w:szCs w:val="18"/>
+        </w:rPr>
+        <w:t>head</w:t>
+      </w:r>
+      <w:r>
+        <w:rPr>
+          <w:rFonts w:ascii="Menlo" w:eastAsia="Times New Roman" w:hAnsi="Menlo" w:cs="Menlo"/>
+          <w:color w:val="91B3E0"/>
+          <w:sz w:val="18"/>
+          <w:szCs w:val="18"/>
+        </w:rPr>
+        <w:t>&gt;</w:t>
+      </w:r>
+    </w:p>
+    <w:p>
+      <w:pPr>
+        <w:shd w:val="clear" w:color="auto" w:fill="F5F5F5"/>
+        <w:spacing w:line="270" w:lineRule="atLeast"/>
+        <w:rPr>
+          <w:rFonts w:ascii="Menlo" w:eastAsia="Times New Roman" w:hAnsi="Menlo" w:cs="Menlo"/>
+          <w:color w:val="333333"/>
+          <w:sz w:val="18"/>
+          <w:szCs w:val="18"/>
+        </w:rPr>
+      </w:pPr>
+    </w:p>
+    <w:p>
+      <w:pPr>
+        <w:rPr>
+          <w:lang w:val="en-US"/>
+        </w:rPr>
+      </w:pPr>
+    </w:p>
+    <w:p>
+      <w:pPr>
+        <w:shd w:val="clear" w:color="auto" w:fill="F5F5F5"/>
+        <w:spacing w:line="270" w:lineRule="atLeast"/>
+        <w:rPr>
+          <w:rFonts w:ascii="Menlo" w:eastAsia="Times New Roman" w:hAnsi="Menlo" w:cs="Menlo"/>
+          <w:color w:val="333333"/>
+          <w:sz w:val="18"/>
+          <w:szCs w:val="18"/>
+        </w:rPr>
+      </w:pPr>
+      <w:r>
+        <w:rPr>
+          <w:rFonts w:ascii="Menlo" w:eastAsia="Times New Roman" w:hAnsi="Menlo" w:cs="Menlo"/>
+          <w:color w:val="91B3E0"/>
+          <w:sz w:val="18"/>
+          <w:szCs w:val="18"/>
+        </w:rPr>
+        <w:t>&lt;</w:t>
+      </w:r>
+      <w:r>
+        <w:rPr>
+          <w:rFonts w:ascii="Menlo" w:eastAsia="Times New Roman" w:hAnsi="Menlo" w:cs="Menlo"/>
+          <w:color w:val="4B69C6"/>
+          <w:sz w:val="18"/>
+          <w:szCs w:val="18"/>
+        </w:rPr>
+        <w:t>link</w:t>
+      </w:r>
+      <w:r>
+        <w:rPr>
+          <w:rFonts w:ascii="Menlo" w:eastAsia="Times New Roman" w:hAnsi="Menlo" w:cs="Menlo"/>
+          <w:color w:val="91B3E0"/>
+          <w:sz w:val="18"/>
+          <w:szCs w:val="18"/>
+        </w:rPr>
+        <w:t xml:space="preserve"> </w:t>
+      </w:r>
+      <w:r>
+        <w:rPr>
+          <w:rFonts w:ascii="Menlo" w:eastAsia="Times New Roman" w:hAnsi="Menlo" w:cs="Menlo"/>
+          <w:i/>
+          <w:iCs/>
+          <w:color w:val="8190A0"/>
+          <w:sz w:val="18"/>
+          <w:szCs w:val="18"/>
+        </w:rPr>
+        <w:t>href</w:t>
+      </w:r>
+      <w:r>
+        <w:rPr>
+          <w:rFonts w:ascii="Menlo" w:eastAsia="Times New Roman" w:hAnsi="Menlo" w:cs="Menlo"/>
+          <w:color w:val="777777"/>
+          <w:sz w:val="18"/>
+          <w:szCs w:val="18"/>
+        </w:rPr>
+        <w:t>="</w:t>
+      </w:r>
+      <w:r>
+        <w:rPr>
+          <w:rFonts w:ascii="Menlo" w:eastAsia="Times New Roman" w:hAnsi="Menlo" w:cs="Menlo"/>
+          <w:color w:val="448C27"/>
+          <w:sz w:val="18"/>
+          <w:szCs w:val="18"/>
+        </w:rPr>
+        <w:t>styles.css</w:t>
+      </w:r>
+      <w:r>
+        <w:rPr>
+          <w:rFonts w:ascii="Menlo" w:eastAsia="Times New Roman" w:hAnsi="Menlo" w:cs="Menlo"/>
+          <w:color w:val="777777"/>
+          <w:sz w:val="18"/>
+          <w:szCs w:val="18"/>
+        </w:rPr>
+        <w:t>"</w:t>
+      </w:r>
+      <w:r>
+        <w:rPr>
+          <w:rFonts w:ascii="Menlo" w:eastAsia="Times New Roman" w:hAnsi="Menlo" w:cs="Menlo"/>
+          <w:color w:val="91B3E0"/>
+          <w:sz w:val="18"/>
+          <w:szCs w:val="18"/>
+        </w:rPr>
+        <w:t xml:space="preserve"> </w:t>
+      </w:r>
+      <w:r>
+        <w:rPr>
+          <w:rFonts w:ascii="Menlo" w:eastAsia="Times New Roman" w:hAnsi="Menlo" w:cs="Menlo"/>
+          <w:i/>
+          <w:iCs/>
+          <w:color w:val="8190A0"/>
+          <w:sz w:val="18"/>
+          <w:szCs w:val="18"/>
+        </w:rPr>
+        <w:t>rel</w:t>
+      </w:r>
+      <w:r>
+        <w:rPr>
+          <w:rFonts w:ascii="Menlo" w:eastAsia="Times New Roman" w:hAnsi="Menlo" w:cs="Menlo"/>
+          <w:color w:val="777777"/>
+          <w:sz w:val="18"/>
+          <w:szCs w:val="18"/>
+        </w:rPr>
+        <w:t>="</w:t>
+      </w:r>
+      <w:r>
+        <w:rPr>
+          <w:rFonts w:ascii="Menlo" w:eastAsia="Times New Roman" w:hAnsi="Menlo" w:cs="Menlo"/>
+          <w:color w:val="448C27"/>
+          <w:sz w:val="18"/>
+          <w:szCs w:val="18"/>
+        </w:rPr>
+        <w:t>stylesheet</w:t>
+      </w:r>
+      <w:r>
+        <w:rPr>
+          <w:rFonts w:ascii="Menlo" w:eastAsia="Times New Roman" w:hAnsi="Menlo" w:cs="Menlo"/>
+          <w:color w:val="777777"/>
+          <w:sz w:val="18"/>
+          <w:szCs w:val="18"/>
+        </w:rPr>
+        <w:t>"</w:t>
+      </w:r>
+      <w:r>
+        <w:rPr>
+          <w:rFonts w:ascii="Menlo" w:eastAsia="Times New Roman" w:hAnsi="Menlo" w:cs="Menlo"/>
+          <w:color w:val="91B3E0"/>
+          <w:sz w:val="18"/>
+          <w:szCs w:val="18"/>
+        </w:rPr>
+        <w:t xml:space="preserve"> /&gt;</w:t>
+      </w:r>
+    </w:p>
+    <w:p/>
+    <w:p>
+      <w:pPr>
+        <w:rPr>
+          <w:lang w:val="en-US"/>
+        </w:rPr>
+      </w:pPr>
+      <w:r>
+        <w:rPr>
+          <w:lang w:val="en-US"/>
+        </w:rPr>
+        <w:t>&lt; …</w:t>
+      </w:r>
+      <w:proofErr w:type="gramStart"/>
+      <w:r>
+        <w:rPr>
+          <w:lang w:val="en-US"/>
+        </w:rPr>
+        <w:t>…..</w:t>
+      </w:r>
+      <w:proofErr w:type="gramEnd"/>
+      <w:r>
+        <w:rPr>
+          <w:lang w:val="en-US"/>
+        </w:rPr>
+        <w:t>/&gt; is OK too.</w:t>
+      </w:r>
+    </w:p>
+    <w:p>
+      <w:pPr>
+        <w:rPr>
+          <w:lang w:val="en-US"/>
+        </w:rPr>
+      </w:pPr>
+    </w:p>
+    <w:p>
+      <w:pPr>
+        <w:rPr>
+          <w:lang w:val="en-US"/>
+        </w:rPr>
+      </w:pPr>
+    </w:p>
+    <w:p>
+      <w:pPr>
+        <w:rPr>
+          <w:b/>
+          <w:bCs/>
+          <w:color w:val="FF0000"/>
+          <w:sz w:val="28"/>
+          <w:szCs w:val="28"/>
+          <w:lang w:val="en-US"/>
+        </w:rPr>
+      </w:pPr>
+      <w:r>
+        <w:rPr>
+          <w:b/>
+          <w:bCs/>
+          <w:color w:val="FF0000"/>
+          <w:sz w:val="28"/>
+          <w:szCs w:val="28"/>
+          <w:lang w:val="en-US"/>
+        </w:rPr>
+        <w:t xml:space="preserve">Set id for </w:t>
+      </w:r>
+      <w:r>
+        <w:rPr>
+          <w:b/>
+          <w:bCs/>
+          <w:color w:val="FF0000"/>
+          <w:sz w:val="28"/>
+          <w:szCs w:val="28"/>
+          <w:lang w:val="en-US"/>
+        </w:rPr>
+        <w:t xml:space="preserve">HTML </w:t>
+      </w:r>
+      <w:r>
+        <w:rPr>
+          <w:b/>
+          <w:bCs/>
+          <w:color w:val="FF0000"/>
+          <w:sz w:val="28"/>
+          <w:szCs w:val="28"/>
+          <w:lang w:val="en-US"/>
+        </w:rPr>
+        <w:t xml:space="preserve">element </w:t>
+      </w:r>
+    </w:p>
+    <w:p>
+      <w:pPr>
+        <w:rPr>
+          <w:b/>
+          <w:bCs/>
+          <w:color w:val="FF0000"/>
+          <w:sz w:val="28"/>
+          <w:szCs w:val="28"/>
+          <w:lang w:val="en-US"/>
+        </w:rPr>
+      </w:pPr>
+    </w:p>
+    <w:p>
+      <w:pPr>
+        <w:rPr>
+          <w:color w:val="000000" w:themeColor="text1"/>
+          <w:lang w:val="en-US"/>
+        </w:rPr>
+      </w:pPr>
+      <w:r>
+        <w:rPr>
+          <w:color w:val="000000" w:themeColor="text1"/>
+          <w:lang w:val="en-US"/>
+        </w:rPr>
+        <w:t>-</w:t>
+      </w:r>
+      <w:proofErr w:type="spellStart"/>
+      <w:r>
+        <w:rPr>
+          <w:color w:val="000000" w:themeColor="text1"/>
+          <w:lang w:val="en-US"/>
+        </w:rPr>
+        <w:t xml:space="preserve"> </w:t>
+      </w:r>
+      <w:r>
+        <w:rPr>
+          <w:color w:val="000000" w:themeColor="text1"/>
+          <w:lang w:val="en-US"/>
+        </w:rPr>
+        <w:t>i</w:t>
+      </w:r>
+      <w:proofErr w:type="spellEnd"/>
+      <w:r>
+        <w:rPr>
+          <w:color w:val="000000" w:themeColor="text1"/>
+          <w:lang w:val="en-US"/>
+        </w:rPr>
+        <w:t xml:space="preserve">d </w:t>
+      </w:r>
+      <w:proofErr w:type="gramStart"/>
+      <w:r>
+        <w:rPr>
+          <w:color w:val="000000" w:themeColor="text1"/>
+          <w:lang w:val="en-US"/>
+        </w:rPr>
+        <w:t>have to</w:t>
+      </w:r>
+      <w:proofErr w:type="gramEnd"/>
+      <w:r>
+        <w:rPr>
+          <w:color w:val="000000" w:themeColor="text1"/>
+          <w:lang w:val="en-US"/>
+        </w:rPr>
+        <w:t xml:space="preserve"> be unique</w:t>
+      </w:r>
+    </w:p>
+    <w:p>
+      <w:pPr>
+        <w:rPr>
+          <w:color w:val="000000" w:themeColor="text1"/>
+          <w:lang w:val="en-US"/>
+        </w:rPr>
+      </w:pPr>
+      <w:r>
+        <w:rPr>
+          <w:color w:val="000000" w:themeColor="text1"/>
+          <w:lang w:val="en-US"/>
+        </w:rPr>
+        <w:t xml:space="preserve">- start with # in </w:t>
+      </w:r>
+      <w:proofErr w:type="spellStart"/>
+      <w:r>
+        <w:rPr>
+          <w:color w:val="000000" w:themeColor="text1"/>
+          <w:lang w:val="en-US"/>
+        </w:rPr>
+        <w:t>css</w:t>
+      </w:r>
+      <w:proofErr w:type="spellEnd"/>
+      <w:r>
+        <w:rPr>
+          <w:color w:val="000000" w:themeColor="text1"/>
+          <w:lang w:val="en-US"/>
+        </w:rPr>
+        <w:t xml:space="preserve"> file</w:t>
+      </w:r>
+    </w:p>
+    <w:p>
+      <w:pPr>
+        <w:rPr>
+          <w:color w:val="000000" w:themeColor="text1"/>
+          <w:lang w:val="en-US"/>
+        </w:rPr>
+      </w:pPr>
+    </w:p>
+    <w:p>
+      <w:pPr>
+        <w:shd w:val="clear" w:color="auto" w:fill="F5F5F5"/>
+        <w:spacing w:line="270" w:lineRule="atLeast"/>
+        <w:rPr>
+          <w:rFonts w:ascii="Menlo" w:eastAsia="Times New Roman" w:hAnsi="Menlo" w:cs="Menlo"/>
+          <w:color w:val="333333"/>
+          <w:sz w:val="18"/>
+          <w:szCs w:val="18"/>
+        </w:rPr>
+      </w:pPr>
+      <w:r>
+        <w:rPr>
+          <w:rFonts w:ascii="Menlo" w:eastAsia="Times New Roman" w:hAnsi="Menlo" w:cs="Menlo"/>
+          <w:color w:val="9C5D27"/>
+          <w:sz w:val="18"/>
+          <w:szCs w:val="18"/>
+        </w:rPr>
+        <w:t>#</w:t>
+      </w:r>
+      <w:r>
+        <w:rPr>
+          <w:rFonts w:ascii="Menlo" w:eastAsia="Times New Roman" w:hAnsi="Menlo" w:cs="Menlo"/>
+          <w:color w:val="7A3E9D"/>
+          <w:sz w:val="18"/>
+          <w:szCs w:val="18"/>
+        </w:rPr>
+        <w:t>todays-challenge</w:t>
+      </w:r>
+      <w:r>
+        <w:rPr>
+          <w:rFonts w:ascii="Menlo" w:eastAsia="Times New Roman" w:hAnsi="Menlo" w:cs="Menlo"/>
+          <w:color w:val="777777"/>
+          <w:sz w:val="18"/>
+          <w:szCs w:val="18"/>
+        </w:rPr>
+        <w:t>{</w:t>
+      </w:r>
+    </w:p>
+    <w:p>
+      <w:pPr>
+        <w:shd w:val="clear" w:color="auto" w:fill="F5F5F5"/>
+        <w:spacing w:line="270" w:lineRule="atLeast"/>
+        <w:rPr>
+          <w:rFonts w:ascii="Menlo" w:eastAsia="Times New Roman" w:hAnsi="Menlo" w:cs="Menlo"/>
+          <w:color w:val="333333"/>
+          <w:sz w:val="18"/>
+          <w:szCs w:val="18"/>
+        </w:rPr>
+      </w:pPr>
+      <w:r>
+        <w:rPr>
+          <w:rFonts w:ascii="Menlo" w:eastAsia="Times New Roman" w:hAnsi="Menlo" w:cs="Menlo"/>
+          <w:color w:val="333333"/>
+          <w:sz w:val="18"/>
+          <w:szCs w:val="18"/>
+        </w:rPr>
+        <w:t xml:space="preserve">    </w:t>
+      </w:r>
+      <w:r>
+        <w:rPr>
+          <w:rFonts w:ascii="Menlo" w:eastAsia="Times New Roman" w:hAnsi="Menlo" w:cs="Menlo"/>
+          <w:color w:val="9C5D27"/>
+          <w:sz w:val="18"/>
+          <w:szCs w:val="18"/>
+        </w:rPr>
+        <w:t>color</w:t>
+      </w:r>
+      <w:r>
+        <w:rPr>
+          <w:rFonts w:ascii="Menlo" w:eastAsia="Times New Roman" w:hAnsi="Menlo" w:cs="Menlo"/>
+          <w:color w:val="777777"/>
+          <w:sz w:val="18"/>
+          <w:szCs w:val="18"/>
+        </w:rPr>
+        <w:t>:</w:t>
+      </w:r>
+      <w:r>
+        <w:rPr>
+          <w:rFonts w:ascii="Menlo" w:eastAsia="Times New Roman" w:hAnsi="Menlo" w:cs="Menlo"/>
+          <w:color w:val="333333"/>
+          <w:sz w:val="18"/>
+          <w:szCs w:val="18"/>
+        </w:rPr>
+        <w:t xml:space="preserve"> </w:t>
+      </w:r>
+      <w:r>
+        <w:rPr>
+          <w:rFonts w:ascii="Menlo" w:eastAsia="Times New Roman" w:hAnsi="Menlo" w:cs="Menlo"/>
+          <w:b/>
+          <w:bCs/>
+          <w:color w:val="AA3731"/>
+          <w:sz w:val="18"/>
+          <w:szCs w:val="18"/>
+        </w:rPr>
+        <w:t>rgba</w:t>
+      </w:r>
+      <w:r>
+        <w:rPr>
+          <w:rFonts w:ascii="Menlo" w:eastAsia="Times New Roman" w:hAnsi="Menlo" w:cs="Menlo"/>
+          <w:color w:val="777777"/>
+          <w:sz w:val="18"/>
+          <w:szCs w:val="18"/>
+        </w:rPr>
+        <w:t>(</w:t>
+      </w:r>
+      <w:r>
+        <w:rPr>
+          <w:rFonts w:ascii="Menlo" w:eastAsia="Times New Roman" w:hAnsi="Menlo" w:cs="Menlo"/>
+          <w:color w:val="9C5D27"/>
+          <w:sz w:val="18"/>
+          <w:szCs w:val="18"/>
+        </w:rPr>
+        <w:t>16</w:t>
+      </w:r>
+      <w:r>
+        <w:rPr>
+          <w:rFonts w:ascii="Menlo" w:eastAsia="Times New Roman" w:hAnsi="Menlo" w:cs="Menlo"/>
+          <w:color w:val="777777"/>
+          <w:sz w:val="18"/>
+          <w:szCs w:val="18"/>
+        </w:rPr>
+        <w:t>,</w:t>
+      </w:r>
+      <w:r>
+        <w:rPr>
+          <w:rFonts w:ascii="Menlo" w:eastAsia="Times New Roman" w:hAnsi="Menlo" w:cs="Menlo"/>
+          <w:color w:val="448C27"/>
+          <w:sz w:val="18"/>
+          <w:szCs w:val="18"/>
+        </w:rPr>
+        <w:t xml:space="preserve"> </w:t>
+      </w:r>
+      <w:r>
+        <w:rPr>
+          <w:rFonts w:ascii="Menlo" w:eastAsia="Times New Roman" w:hAnsi="Menlo" w:cs="Menlo"/>
+          <w:color w:val="9C5D27"/>
+          <w:sz w:val="18"/>
+          <w:szCs w:val="18"/>
+        </w:rPr>
+        <w:t>16</w:t>
+      </w:r>
+      <w:r>
+        <w:rPr>
+          <w:rFonts w:ascii="Menlo" w:eastAsia="Times New Roman" w:hAnsi="Menlo" w:cs="Menlo"/>
+          <w:color w:val="777777"/>
+          <w:sz w:val="18"/>
+          <w:szCs w:val="18"/>
+        </w:rPr>
+        <w:t>,</w:t>
+      </w:r>
+      <w:r>
+        <w:rPr>
+          <w:rFonts w:ascii="Menlo" w:eastAsia="Times New Roman" w:hAnsi="Menlo" w:cs="Menlo"/>
+          <w:color w:val="448C27"/>
+          <w:sz w:val="18"/>
+          <w:szCs w:val="18"/>
+        </w:rPr>
+        <w:t xml:space="preserve"> </w:t>
+      </w:r>
+      <w:r>
+        <w:rPr>
+          <w:rFonts w:ascii="Menlo" w:eastAsia="Times New Roman" w:hAnsi="Menlo" w:cs="Menlo"/>
+          <w:color w:val="9C5D27"/>
+          <w:sz w:val="18"/>
+          <w:szCs w:val="18"/>
+        </w:rPr>
+        <w:t>196</w:t>
+      </w:r>
+      <w:r>
+        <w:rPr>
+          <w:rFonts w:ascii="Menlo" w:eastAsia="Times New Roman" w:hAnsi="Menlo" w:cs="Menlo"/>
+          <w:color w:val="777777"/>
+          <w:sz w:val="18"/>
+          <w:szCs w:val="18"/>
+        </w:rPr>
+        <w:t>,</w:t>
+      </w:r>
+      <w:r>
+        <w:rPr>
+          <w:rFonts w:ascii="Menlo" w:eastAsia="Times New Roman" w:hAnsi="Menlo" w:cs="Menlo"/>
+          <w:color w:val="448C27"/>
+          <w:sz w:val="18"/>
+          <w:szCs w:val="18"/>
+        </w:rPr>
+        <w:t xml:space="preserve"> </w:t>
+      </w:r>
+      <w:r>
+        <w:rPr>
+          <w:rFonts w:ascii="Menlo" w:eastAsia="Times New Roman" w:hAnsi="Menlo" w:cs="Menlo"/>
+          <w:color w:val="9C5D27"/>
+          <w:sz w:val="18"/>
+          <w:szCs w:val="18"/>
+        </w:rPr>
+        <w:t>0.721</w:t>
+      </w:r>
+      <w:r>
+        <w:rPr>
+          <w:rFonts w:ascii="Menlo" w:eastAsia="Times New Roman" w:hAnsi="Menlo" w:cs="Menlo"/>
+          <w:color w:val="777777"/>
+          <w:sz w:val="18"/>
+          <w:szCs w:val="18"/>
+        </w:rPr>
+        <w:t>);</w:t>
+      </w:r>
+    </w:p>
+    <w:p>
+      <w:pPr>
+        <w:shd w:val="clear" w:color="auto" w:fill="F5F5F5"/>
+        <w:spacing w:line="270" w:lineRule="atLeast"/>
+        <w:rPr>
+          <w:rFonts w:ascii="Menlo" w:eastAsia="Times New Roman" w:hAnsi="Menlo" w:cs="Menlo"/>
+          <w:color w:val="333333"/>
+          <w:sz w:val="18"/>
+          <w:szCs w:val="18"/>
+        </w:rPr>
+      </w:pPr>
+      <w:r>
+        <w:rPr>
+          <w:rFonts w:ascii="Menlo" w:eastAsia="Times New Roman" w:hAnsi="Menlo" w:cs="Menlo"/>
+          <w:color w:val="333333"/>
+          <w:sz w:val="18"/>
+          <w:szCs w:val="18"/>
+        </w:rPr>
+        <w:t xml:space="preserve">    </w:t>
+      </w:r>
+      <w:r>
+        <w:rPr>
+          <w:rFonts w:ascii="Menlo" w:eastAsia="Times New Roman" w:hAnsi="Menlo" w:cs="Menlo"/>
+          <w:color w:val="9C5D27"/>
+          <w:sz w:val="18"/>
+          <w:szCs w:val="18"/>
+        </w:rPr>
+        <w:t>font-weight</w:t>
+      </w:r>
+      <w:r>
+        <w:rPr>
+          <w:rFonts w:ascii="Menlo" w:eastAsia="Times New Roman" w:hAnsi="Menlo" w:cs="Menlo"/>
+          <w:color w:val="777777"/>
+          <w:sz w:val="18"/>
+          <w:szCs w:val="18"/>
+        </w:rPr>
+        <w:t>:</w:t>
+      </w:r>
+      <w:r>
+        <w:rPr>
+          <w:rFonts w:ascii="Menlo" w:eastAsia="Times New Roman" w:hAnsi="Menlo" w:cs="Menlo"/>
+          <w:color w:val="333333"/>
+          <w:sz w:val="18"/>
+          <w:szCs w:val="18"/>
+        </w:rPr>
+        <w:t xml:space="preserve"> </w:t>
+      </w:r>
+      <w:r>
+        <w:rPr>
+          <w:rFonts w:ascii="Menlo" w:eastAsia="Times New Roman" w:hAnsi="Menlo" w:cs="Menlo"/>
+          <w:color w:val="448C27"/>
+          <w:sz w:val="18"/>
+          <w:szCs w:val="18"/>
+        </w:rPr>
+        <w:t>bold</w:t>
+      </w:r>
+      <w:r>
+        <w:rPr>
+          <w:rFonts w:ascii="Menlo" w:eastAsia="Times New Roman" w:hAnsi="Menlo" w:cs="Menlo"/>
+          <w:color w:val="777777"/>
+          <w:sz w:val="18"/>
+          <w:szCs w:val="18"/>
+        </w:rPr>
+        <w:t>;</w:t>
+      </w:r>
+    </w:p>
+    <w:p>
+      <w:pPr>
+        <w:shd w:val="clear" w:color="auto" w:fill="F5F5F5"/>
+        <w:spacing w:line="270" w:lineRule="atLeast"/>
+        <w:rPr>
+          <w:rFonts w:ascii="Menlo" w:eastAsia="Times New Roman" w:hAnsi="Menlo" w:cs="Menlo"/>
+          <w:color w:val="333333"/>
+          <w:sz w:val="18"/>
+          <w:szCs w:val="18"/>
+        </w:rPr>
+      </w:pPr>
+      <w:r>
+        <w:rPr>
+          <w:rFonts w:ascii="Menlo" w:eastAsia="Times New Roman" w:hAnsi="Menlo" w:cs="Menlo"/>
+          <w:color w:val="333333"/>
+          <w:sz w:val="18"/>
+          <w:szCs w:val="18"/>
+        </w:rPr>
+        <w:t xml:space="preserve">    </w:t>
+      </w:r>
+      <w:r>
+        <w:rPr>
+          <w:rFonts w:ascii="Menlo" w:eastAsia="Times New Roman" w:hAnsi="Menlo" w:cs="Menlo"/>
+          <w:color w:val="9C5D27"/>
+          <w:sz w:val="18"/>
+          <w:szCs w:val="18"/>
+        </w:rPr>
+        <w:t>font-size</w:t>
+      </w:r>
+      <w:r>
+        <w:rPr>
+          <w:rFonts w:ascii="Menlo" w:eastAsia="Times New Roman" w:hAnsi="Menlo" w:cs="Menlo"/>
+          <w:color w:val="777777"/>
+          <w:sz w:val="18"/>
+          <w:szCs w:val="18"/>
+        </w:rPr>
+        <w:t>:</w:t>
+      </w:r>
+      <w:r>
+        <w:rPr>
+          <w:rFonts w:ascii="Menlo" w:eastAsia="Times New Roman" w:hAnsi="Menlo" w:cs="Menlo"/>
+          <w:color w:val="333333"/>
+          <w:sz w:val="18"/>
+          <w:szCs w:val="18"/>
+        </w:rPr>
+        <w:t xml:space="preserve"> </w:t>
+      </w:r>
+      <w:r>
+        <w:rPr>
+          <w:rFonts w:ascii="Menlo" w:eastAsia="Times New Roman" w:hAnsi="Menlo" w:cs="Menlo"/>
+          <w:color w:val="9C5D27"/>
+          <w:sz w:val="18"/>
+          <w:szCs w:val="18"/>
+        </w:rPr>
+        <w:t>45</w:t>
+      </w:r>
+      <w:r>
+        <w:rPr>
+          <w:rFonts w:ascii="Menlo" w:eastAsia="Times New Roman" w:hAnsi="Menlo" w:cs="Menlo"/>
+          <w:color w:val="4B69C6"/>
+          <w:sz w:val="18"/>
+          <w:szCs w:val="18"/>
+        </w:rPr>
+        <w:t>px</w:t>
+      </w:r>
+      <w:r>
+        <w:rPr>
+          <w:rFonts w:ascii="Menlo" w:eastAsia="Times New Roman" w:hAnsi="Menlo" w:cs="Menlo"/>
+          <w:color w:val="777777"/>
+          <w:sz w:val="18"/>
+          <w:szCs w:val="18"/>
+        </w:rPr>
+        <w:t>;</w:t>
+      </w:r>
+    </w:p>
+    <w:p>
+      <w:pPr>
+        <w:shd w:val="clear" w:color="auto" w:fill="F5F5F5"/>
+        <w:spacing w:line="270" w:lineRule="atLeast"/>
+        <w:rPr>
+          <w:rFonts w:ascii="Menlo" w:eastAsia="Times New Roman" w:hAnsi="Menlo" w:cs="Menlo"/>
+          <w:color w:val="333333"/>
+          <w:sz w:val="18"/>
+          <w:szCs w:val="18"/>
+        </w:rPr>
+      </w:pPr>
+      <w:r>
+        <w:rPr>
+          <w:rFonts w:ascii="Menlo" w:eastAsia="Times New Roman" w:hAnsi="Menlo" w:cs="Menlo"/>
+          <w:color w:val="333333"/>
+          <w:sz w:val="18"/>
+          <w:szCs w:val="18"/>
+        </w:rPr>
+        <w:t xml:space="preserve">  </w:t>
+      </w:r>
+      <w:r>
+        <w:rPr>
+          <w:rFonts w:ascii="Menlo" w:eastAsia="Times New Roman" w:hAnsi="Menlo" w:cs="Menlo"/>
+          <w:color w:val="777777"/>
+          <w:sz w:val="18"/>
+          <w:szCs w:val="18"/>
+        </w:rPr>
+        <w:t>}</w:t>
+      </w:r>
+    </w:p>
+    <w:p>
+      <w:pPr>
+        <w:rPr>
+          <w:b/>
+          <w:bCs/>
+          <w:color w:val="FF0000"/>
+          <w:sz w:val="28"/>
+          <w:szCs w:val="28"/>
+          <w:lang w:val="en-US"/>
+        </w:rPr>
+      </w:pPr>
+    </w:p>
+    <w:p>
+      <w:pPr>
+        <w:rPr>
+          <w:b/>
+          <w:bCs/>
+          <w:color w:val="FF0000"/>
+          <w:sz w:val="28"/>
+          <w:szCs w:val="28"/>
+          <w:lang w:val="en-US"/>
+        </w:rPr>
+      </w:pPr>
+    </w:p>
+    <w:p>
+      <w:pPr>
+        <w:rPr>
+          <w:b/>
+          <w:bCs/>
+          <w:color w:val="FF0000"/>
+          <w:sz w:val="28"/>
+          <w:szCs w:val="28"/>
+          <w:lang w:val="en-US"/>
+        </w:rPr>
+      </w:pPr>
+      <w:r>
+        <w:rPr>
+          <w:b/>
+          <w:bCs/>
+          <w:color w:val="FF0000"/>
+          <w:sz w:val="28"/>
+          <w:szCs w:val="28"/>
+          <w:lang w:val="en-US"/>
+        </w:rPr>
+        <w:t>Google fonts</w:t>
+      </w:r>
+    </w:p>
+    <w:p>
+      <w:pPr>
+        <w:rPr>
+          <w:b/>
+          <w:bCs/>
+          <w:color w:val="FF0000"/>
+          <w:sz w:val="28"/>
+          <w:szCs w:val="28"/>
+          <w:lang w:val="en-US"/>
+        </w:rPr>
+      </w:pPr>
+    </w:p>
+    <w:p>
+      <w:pPr>
+        <w:rPr>
+          <w:b/>
+          <w:bCs/>
+          <w:color w:val="FF0000"/>
+          <w:sz w:val="28"/>
+          <w:szCs w:val="28"/>
+          <w:lang w:val="en-US"/>
+        </w:rPr>
+      </w:pPr>
+      <w:hyperlink r:id="rId8" w:history="1">
+        <w:r>
+          <w:rPr>
+            <w:rStyle w:val="Hyperlink"/>
+            <w:b/>
+            <w:bCs/>
+            <w:sz w:val="28"/>
+            <w:szCs w:val="28"/>
+            <w:lang w:val="en-US"/>
+          </w:rPr>
+          <w:t>https://fonts.google.com/about</w:t>
+        </w:r>
+      </w:hyperlink>
+    </w:p>
+    <w:p>
+      <w:pPr>
+        <w:rPr>
+          <w:b/>
+          <w:bCs/>
+          <w:color w:val="FF0000"/>
+          <w:sz w:val="28"/>
+          <w:szCs w:val="28"/>
+          <w:lang w:val="en-US"/>
+        </w:rPr>
+      </w:pPr>
+    </w:p>
     <w:p>
       <w:pPr>
         <w:pStyle w:val="ListParagraph"/>
-        <w:ind w:left="1440"/>
+        <w:numPr>
+          <w:ilvl w:val="0"/>
+          <w:numId w:val="8"/>
+        </w:numPr>
+        <w:rPr>
+          <w:color w:val="000000" w:themeColor="text1"/>
+          <w:sz w:val="28"/>
+          <w:szCs w:val="28"/>
+          <w:lang w:val="en-US"/>
+        </w:rPr>
+      </w:pPr>
+      <w:r>
+        <w:rPr>
+          <w:color w:val="000000" w:themeColor="text1"/>
+          <w:sz w:val="28"/>
+          <w:szCs w:val="28"/>
+          <w:lang w:val="en-US"/>
+        </w:rPr>
+        <w:t>select the fonts you like</w:t>
+      </w:r>
+    </w:p>
+    <w:p>
+      <w:pPr>
+        <w:pStyle w:val="ListParagraph"/>
+        <w:numPr>
+          <w:ilvl w:val="0"/>
+          <w:numId w:val="8"/>
+        </w:numPr>
+        <w:rPr>
+          <w:color w:val="000000" w:themeColor="text1"/>
+          <w:sz w:val="28"/>
+          <w:szCs w:val="28"/>
+          <w:lang w:val="en-US"/>
+        </w:rPr>
+      </w:pPr>
+      <w:r>
+        <w:rPr>
+          <w:color w:val="000000" w:themeColor="text1"/>
+          <w:sz w:val="28"/>
+          <w:szCs w:val="28"/>
+          <w:lang w:val="en-US"/>
+        </w:rPr>
+        <w:t xml:space="preserve">copy the link and paste in HTML file </w:t>
+      </w:r>
+    </w:p>
+    <w:p>
+      <w:pPr>
+        <w:pStyle w:val="ListParagraph"/>
+        <w:numPr>
+          <w:ilvl w:val="0"/>
+          <w:numId w:val="8"/>
+        </w:numPr>
+        <w:rPr>
+          <w:color w:val="000000" w:themeColor="text1"/>
+          <w:sz w:val="28"/>
+          <w:szCs w:val="28"/>
+          <w:lang w:val="en-US"/>
+        </w:rPr>
+      </w:pPr>
+      <w:r>
+        <w:rPr>
+          <w:color w:val="000000" w:themeColor="text1"/>
+          <w:sz w:val="28"/>
+          <w:szCs w:val="28"/>
+          <w:lang w:val="en-US"/>
+        </w:rPr>
+        <w:t>copy the CSS rules and paste in CSS file</w:t>
+      </w:r>
+    </w:p>
+    <w:p>
+      <w:pPr>
+        <w:rPr>
+          <w:color w:val="000000" w:themeColor="text1"/>
+          <w:sz w:val="28"/>
+          <w:szCs w:val="28"/>
+          <w:lang w:val="en-US"/>
+        </w:rPr>
+      </w:pPr>
+    </w:p>
+    <w:p>
+      <w:pPr>
+        <w:shd w:val="clear" w:color="auto" w:fill="F5F5F5"/>
+        <w:spacing w:line="270" w:lineRule="atLeast"/>
+        <w:rPr>
+          <w:rFonts w:ascii="Menlo" w:eastAsia="Times New Roman" w:hAnsi="Menlo" w:cs="Menlo"/>
+          <w:color w:val="333333"/>
+          <w:sz w:val="18"/>
+          <w:szCs w:val="18"/>
+        </w:rPr>
+      </w:pPr>
+      <w:r>
+        <w:rPr>
+          <w:rFonts w:ascii="Menlo" w:eastAsia="Times New Roman" w:hAnsi="Menlo" w:cs="Menlo"/>
+          <w:color w:val="91B3E0"/>
+          <w:sz w:val="18"/>
+          <w:szCs w:val="18"/>
+        </w:rPr>
+        <w:t>&lt;</w:t>
+      </w:r>
+      <w:r>
+        <w:rPr>
+          <w:rFonts w:ascii="Menlo" w:eastAsia="Times New Roman" w:hAnsi="Menlo" w:cs="Menlo"/>
+          <w:color w:val="4B69C6"/>
+          <w:sz w:val="18"/>
+          <w:szCs w:val="18"/>
+        </w:rPr>
+        <w:t>head</w:t>
+      </w:r>
+      <w:r>
+        <w:rPr>
+          <w:rFonts w:ascii="Menlo" w:eastAsia="Times New Roman" w:hAnsi="Menlo" w:cs="Menlo"/>
+          <w:color w:val="91B3E0"/>
+          <w:sz w:val="18"/>
+          <w:szCs w:val="18"/>
+        </w:rPr>
+        <w:t>&gt;</w:t>
+      </w:r>
+    </w:p>
+    <w:p>
+      <w:pPr>
+        <w:shd w:val="clear" w:color="auto" w:fill="F5F5F5"/>
+        <w:spacing w:line="270" w:lineRule="atLeast"/>
+        <w:rPr>
+          <w:rFonts w:ascii="Menlo" w:eastAsia="Times New Roman" w:hAnsi="Menlo" w:cs="Menlo"/>
+          <w:color w:val="333333"/>
+          <w:sz w:val="18"/>
+          <w:szCs w:val="18"/>
+        </w:rPr>
+      </w:pPr>
+      <w:r>
+        <w:rPr>
+          <w:rFonts w:ascii="Menlo" w:eastAsia="Times New Roman" w:hAnsi="Menlo" w:cs="Menlo"/>
+          <w:color w:val="333333"/>
+          <w:sz w:val="18"/>
+          <w:szCs w:val="18"/>
+        </w:rPr>
+        <w:t xml:space="preserve">    </w:t>
+      </w:r>
+      <w:r>
+        <w:rPr>
+          <w:rFonts w:ascii="Menlo" w:eastAsia="Times New Roman" w:hAnsi="Menlo" w:cs="Menlo"/>
+          <w:color w:val="91B3E0"/>
+          <w:sz w:val="18"/>
+          <w:szCs w:val="18"/>
+        </w:rPr>
+        <w:t>&lt;</w:t>
+      </w:r>
+      <w:r>
+        <w:rPr>
+          <w:rFonts w:ascii="Menlo" w:eastAsia="Times New Roman" w:hAnsi="Menlo" w:cs="Menlo"/>
+          <w:color w:val="4B69C6"/>
+          <w:sz w:val="18"/>
+          <w:szCs w:val="18"/>
+        </w:rPr>
+        <w:t>link</w:t>
+      </w:r>
+      <w:r>
+        <w:rPr>
+          <w:rFonts w:ascii="Menlo" w:eastAsia="Times New Roman" w:hAnsi="Menlo" w:cs="Menlo"/>
+          <w:color w:val="91B3E0"/>
+          <w:sz w:val="18"/>
+          <w:szCs w:val="18"/>
+        </w:rPr>
+        <w:t xml:space="preserve"> </w:t>
+      </w:r>
+      <w:r>
+        <w:rPr>
+          <w:rFonts w:ascii="Menlo" w:eastAsia="Times New Roman" w:hAnsi="Menlo" w:cs="Menlo"/>
+          <w:i/>
+          <w:iCs/>
+          <w:color w:val="8190A0"/>
+          <w:sz w:val="18"/>
+          <w:szCs w:val="18"/>
+        </w:rPr>
+        <w:t>rel</w:t>
+      </w:r>
+      <w:r>
+        <w:rPr>
+          <w:rFonts w:ascii="Menlo" w:eastAsia="Times New Roman" w:hAnsi="Menlo" w:cs="Menlo"/>
+          <w:color w:val="777777"/>
+          <w:sz w:val="18"/>
+          <w:szCs w:val="18"/>
+        </w:rPr>
+        <w:t>="</w:t>
+      </w:r>
+      <w:r>
+        <w:rPr>
+          <w:rFonts w:ascii="Menlo" w:eastAsia="Times New Roman" w:hAnsi="Menlo" w:cs="Menlo"/>
+          <w:color w:val="448C27"/>
+          <w:sz w:val="18"/>
+          <w:szCs w:val="18"/>
+        </w:rPr>
+        <w:t>preconnect</w:t>
+      </w:r>
+      <w:r>
+        <w:rPr>
+          <w:rFonts w:ascii="Menlo" w:eastAsia="Times New Roman" w:hAnsi="Menlo" w:cs="Menlo"/>
+          <w:color w:val="777777"/>
+          <w:sz w:val="18"/>
+          <w:szCs w:val="18"/>
+        </w:rPr>
+        <w:t>"</w:t>
+      </w:r>
+      <w:r>
+        <w:rPr>
+          <w:rFonts w:ascii="Menlo" w:eastAsia="Times New Roman" w:hAnsi="Menlo" w:cs="Menlo"/>
+          <w:color w:val="91B3E0"/>
+          <w:sz w:val="18"/>
+          <w:szCs w:val="18"/>
+        </w:rPr>
+        <w:t xml:space="preserve"> </w:t>
+      </w:r>
+      <w:r>
+        <w:rPr>
+          <w:rFonts w:ascii="Menlo" w:eastAsia="Times New Roman" w:hAnsi="Menlo" w:cs="Menlo"/>
+          <w:i/>
+          <w:iCs/>
+          <w:color w:val="8190A0"/>
+          <w:sz w:val="18"/>
+          <w:szCs w:val="18"/>
+        </w:rPr>
+        <w:t>href</w:t>
+      </w:r>
+      <w:r>
+        <w:rPr>
+          <w:rFonts w:ascii="Menlo" w:eastAsia="Times New Roman" w:hAnsi="Menlo" w:cs="Menlo"/>
+          <w:color w:val="777777"/>
+          <w:sz w:val="18"/>
+          <w:szCs w:val="18"/>
+        </w:rPr>
+        <w:t>="</w:t>
+      </w:r>
+      <w:r>
+        <w:rPr>
+          <w:rFonts w:ascii="Menlo" w:eastAsia="Times New Roman" w:hAnsi="Menlo" w:cs="Menlo"/>
+          <w:color w:val="448C27"/>
+          <w:sz w:val="18"/>
+          <w:szCs w:val="18"/>
+        </w:rPr>
+        <w:t>https://fonts.googleapis.com</w:t>
+      </w:r>
+      <w:r>
+        <w:rPr>
+          <w:rFonts w:ascii="Menlo" w:eastAsia="Times New Roman" w:hAnsi="Menlo" w:cs="Menlo"/>
+          <w:color w:val="777777"/>
+          <w:sz w:val="18"/>
+          <w:szCs w:val="18"/>
+        </w:rPr>
+        <w:t>"</w:t>
+      </w:r>
+      <w:r>
+        <w:rPr>
+          <w:rFonts w:ascii="Menlo" w:eastAsia="Times New Roman" w:hAnsi="Menlo" w:cs="Menlo"/>
+          <w:color w:val="91B3E0"/>
+          <w:sz w:val="18"/>
+          <w:szCs w:val="18"/>
+        </w:rPr>
+        <w:t xml:space="preserve"> /&gt;</w:t>
+      </w:r>
+    </w:p>
+    <w:p>
+      <w:pPr>
+        <w:shd w:val="clear" w:color="auto" w:fill="F5F5F5"/>
+        <w:spacing w:line="270" w:lineRule="atLeast"/>
+        <w:rPr>
+          <w:rFonts w:ascii="Menlo" w:eastAsia="Times New Roman" w:hAnsi="Menlo" w:cs="Menlo"/>
+          <w:color w:val="333333"/>
+          <w:sz w:val="18"/>
+          <w:szCs w:val="18"/>
+        </w:rPr>
+      </w:pPr>
+      <w:r>
+        <w:rPr>
+          <w:rFonts w:ascii="Menlo" w:eastAsia="Times New Roman" w:hAnsi="Menlo" w:cs="Menlo"/>
+          <w:color w:val="333333"/>
+          <w:sz w:val="18"/>
+          <w:szCs w:val="18"/>
+        </w:rPr>
+        <w:t xml:space="preserve">    </w:t>
+      </w:r>
+      <w:r>
+        <w:rPr>
+          <w:rFonts w:ascii="Menlo" w:eastAsia="Times New Roman" w:hAnsi="Menlo" w:cs="Menlo"/>
+          <w:color w:val="91B3E0"/>
+          <w:sz w:val="18"/>
+          <w:szCs w:val="18"/>
+        </w:rPr>
+        <w:t>&lt;</w:t>
+      </w:r>
+      <w:r>
+        <w:rPr>
+          <w:rFonts w:ascii="Menlo" w:eastAsia="Times New Roman" w:hAnsi="Menlo" w:cs="Menlo"/>
+          <w:color w:val="4B69C6"/>
+          <w:sz w:val="18"/>
+          <w:szCs w:val="18"/>
+        </w:rPr>
+        <w:t>link</w:t>
+      </w:r>
+      <w:r>
+        <w:rPr>
+          <w:rFonts w:ascii="Menlo" w:eastAsia="Times New Roman" w:hAnsi="Menlo" w:cs="Menlo"/>
+          <w:color w:val="91B3E0"/>
+          <w:sz w:val="18"/>
+          <w:szCs w:val="18"/>
+        </w:rPr>
+        <w:t xml:space="preserve"> </w:t>
+      </w:r>
+      <w:r>
+        <w:rPr>
+          <w:rFonts w:ascii="Menlo" w:eastAsia="Times New Roman" w:hAnsi="Menlo" w:cs="Menlo"/>
+          <w:i/>
+          <w:iCs/>
+          <w:color w:val="8190A0"/>
+          <w:sz w:val="18"/>
+          <w:szCs w:val="18"/>
+        </w:rPr>
+        <w:t>rel</w:t>
+      </w:r>
+      <w:r>
+        <w:rPr>
+          <w:rFonts w:ascii="Menlo" w:eastAsia="Times New Roman" w:hAnsi="Menlo" w:cs="Menlo"/>
+          <w:color w:val="777777"/>
+          <w:sz w:val="18"/>
+          <w:szCs w:val="18"/>
+        </w:rPr>
+        <w:t>="</w:t>
+      </w:r>
+      <w:r>
+        <w:rPr>
+          <w:rFonts w:ascii="Menlo" w:eastAsia="Times New Roman" w:hAnsi="Menlo" w:cs="Menlo"/>
+          <w:color w:val="448C27"/>
+          <w:sz w:val="18"/>
+          <w:szCs w:val="18"/>
+        </w:rPr>
+        <w:t>preconnect</w:t>
+      </w:r>
+      <w:r>
+        <w:rPr>
+          <w:rFonts w:ascii="Menlo" w:eastAsia="Times New Roman" w:hAnsi="Menlo" w:cs="Menlo"/>
+          <w:color w:val="777777"/>
+          <w:sz w:val="18"/>
+          <w:szCs w:val="18"/>
+        </w:rPr>
+        <w:t>"</w:t>
+      </w:r>
+      <w:r>
+        <w:rPr>
+          <w:rFonts w:ascii="Menlo" w:eastAsia="Times New Roman" w:hAnsi="Menlo" w:cs="Menlo"/>
+          <w:color w:val="91B3E0"/>
+          <w:sz w:val="18"/>
+          <w:szCs w:val="18"/>
+        </w:rPr>
+        <w:t xml:space="preserve"> </w:t>
+      </w:r>
+      <w:r>
+        <w:rPr>
+          <w:rFonts w:ascii="Menlo" w:eastAsia="Times New Roman" w:hAnsi="Menlo" w:cs="Menlo"/>
+          <w:i/>
+          <w:iCs/>
+          <w:color w:val="8190A0"/>
+          <w:sz w:val="18"/>
+          <w:szCs w:val="18"/>
+        </w:rPr>
+        <w:t>href</w:t>
+      </w:r>
+      <w:r>
+        <w:rPr>
+          <w:rFonts w:ascii="Menlo" w:eastAsia="Times New Roman" w:hAnsi="Menlo" w:cs="Menlo"/>
+          <w:color w:val="777777"/>
+          <w:sz w:val="18"/>
+          <w:szCs w:val="18"/>
+        </w:rPr>
+        <w:t>="</w:t>
+      </w:r>
+      <w:r>
+        <w:rPr>
+          <w:rFonts w:ascii="Menlo" w:eastAsia="Times New Roman" w:hAnsi="Menlo" w:cs="Menlo"/>
+          <w:color w:val="448C27"/>
+          <w:sz w:val="18"/>
+          <w:szCs w:val="18"/>
+        </w:rPr>
+        <w:t>https://fonts.gstatic.com</w:t>
+      </w:r>
+      <w:r>
+        <w:rPr>
+          <w:rFonts w:ascii="Menlo" w:eastAsia="Times New Roman" w:hAnsi="Menlo" w:cs="Menlo"/>
+          <w:color w:val="777777"/>
+          <w:sz w:val="18"/>
+          <w:szCs w:val="18"/>
+        </w:rPr>
+        <w:t>"</w:t>
+      </w:r>
+      <w:r>
+        <w:rPr>
+          <w:rFonts w:ascii="Menlo" w:eastAsia="Times New Roman" w:hAnsi="Menlo" w:cs="Menlo"/>
+          <w:color w:val="91B3E0"/>
+          <w:sz w:val="18"/>
+          <w:szCs w:val="18"/>
+        </w:rPr>
+        <w:t xml:space="preserve"> </w:t>
+      </w:r>
+      <w:r>
+        <w:rPr>
+          <w:rFonts w:ascii="Menlo" w:eastAsia="Times New Roman" w:hAnsi="Menlo" w:cs="Menlo"/>
+          <w:i/>
+          <w:iCs/>
+          <w:color w:val="8190A0"/>
+          <w:sz w:val="18"/>
+          <w:szCs w:val="18"/>
+        </w:rPr>
+        <w:t>crossorigin</w:t>
+      </w:r>
+      <w:r>
+        <w:rPr>
+          <w:rFonts w:ascii="Menlo" w:eastAsia="Times New Roman" w:hAnsi="Menlo" w:cs="Menlo"/>
+          <w:color w:val="91B3E0"/>
+          <w:sz w:val="18"/>
+          <w:szCs w:val="18"/>
+        </w:rPr>
+        <w:t xml:space="preserve"> /&gt;</w:t>
+      </w:r>
+    </w:p>
+    <w:p>
+      <w:pPr>
+        <w:shd w:val="clear" w:color="auto" w:fill="F5F5F5"/>
+        <w:spacing w:line="270" w:lineRule="atLeast"/>
+        <w:rPr>
+          <w:rFonts w:ascii="Menlo" w:eastAsia="Times New Roman" w:hAnsi="Menlo" w:cs="Menlo"/>
+          <w:color w:val="333333"/>
+          <w:sz w:val="18"/>
+          <w:szCs w:val="18"/>
+        </w:rPr>
+      </w:pPr>
+      <w:r>
+        <w:rPr>
+          <w:rFonts w:ascii="Menlo" w:eastAsia="Times New Roman" w:hAnsi="Menlo" w:cs="Menlo"/>
+          <w:color w:val="333333"/>
+          <w:sz w:val="18"/>
+          <w:szCs w:val="18"/>
+        </w:rPr>
+        <w:t xml:space="preserve">    </w:t>
+      </w:r>
+      <w:r>
+        <w:rPr>
+          <w:rFonts w:ascii="Menlo" w:eastAsia="Times New Roman" w:hAnsi="Menlo" w:cs="Menlo"/>
+          <w:color w:val="91B3E0"/>
+          <w:sz w:val="18"/>
+          <w:szCs w:val="18"/>
+        </w:rPr>
+        <w:t>&lt;</w:t>
+      </w:r>
+      <w:r>
+        <w:rPr>
+          <w:rFonts w:ascii="Menlo" w:eastAsia="Times New Roman" w:hAnsi="Menlo" w:cs="Menlo"/>
+          <w:color w:val="4B69C6"/>
+          <w:sz w:val="18"/>
+          <w:szCs w:val="18"/>
+        </w:rPr>
+        <w:t>link</w:t>
+      </w:r>
+    </w:p>
+    <w:p>
+      <w:pPr>
+        <w:shd w:val="clear" w:color="auto" w:fill="F5F5F5"/>
+        <w:spacing w:line="270" w:lineRule="atLeast"/>
+        <w:rPr>
+          <w:rFonts w:ascii="Menlo" w:eastAsia="Times New Roman" w:hAnsi="Menlo" w:cs="Menlo"/>
+          <w:color w:val="333333"/>
+          <w:sz w:val="18"/>
+          <w:szCs w:val="18"/>
+        </w:rPr>
+      </w:pPr>
+      <w:r>
+        <w:rPr>
+          <w:rFonts w:ascii="Menlo" w:eastAsia="Times New Roman" w:hAnsi="Menlo" w:cs="Menlo"/>
+          <w:color w:val="91B3E0"/>
+          <w:sz w:val="18"/>
+          <w:szCs w:val="18"/>
+        </w:rPr>
+        <w:t xml:space="preserve">      </w:t>
+      </w:r>
+      <w:r>
+        <w:rPr>
+          <w:rFonts w:ascii="Menlo" w:eastAsia="Times New Roman" w:hAnsi="Menlo" w:cs="Menlo"/>
+          <w:i/>
+          <w:iCs/>
+          <w:color w:val="8190A0"/>
+          <w:sz w:val="18"/>
+          <w:szCs w:val="18"/>
+        </w:rPr>
+        <w:t>href</w:t>
+      </w:r>
+      <w:r>
+        <w:rPr>
+          <w:rFonts w:ascii="Menlo" w:eastAsia="Times New Roman" w:hAnsi="Menlo" w:cs="Menlo"/>
+          <w:color w:val="777777"/>
+          <w:sz w:val="18"/>
+          <w:szCs w:val="18"/>
+        </w:rPr>
+        <w:t>="</w:t>
+      </w:r>
+      <w:r>
+        <w:rPr>
+          <w:rFonts w:ascii="Menlo" w:eastAsia="Times New Roman" w:hAnsi="Menlo" w:cs="Menlo"/>
+          <w:color w:val="448C27"/>
+          <w:sz w:val="18"/>
+          <w:szCs w:val="18"/>
+        </w:rPr>
+        <w:t>https://fonts.googleapis.com/css2?family=Raleway:ital,wght@1,100&amp;display=swap</w:t>
+      </w:r>
+      <w:r>
+        <w:rPr>
+          <w:rFonts w:ascii="Menlo" w:eastAsia="Times New Roman" w:hAnsi="Menlo" w:cs="Menlo"/>
+          <w:color w:val="777777"/>
+          <w:sz w:val="18"/>
+          <w:szCs w:val="18"/>
+        </w:rPr>
+        <w:t>"</w:t>
+      </w:r>
+    </w:p>
+    <w:p>
+      <w:pPr>
+        <w:shd w:val="clear" w:color="auto" w:fill="F5F5F5"/>
+        <w:spacing w:line="270" w:lineRule="atLeast"/>
+        <w:rPr>
+          <w:rFonts w:ascii="Menlo" w:eastAsia="Times New Roman" w:hAnsi="Menlo" w:cs="Menlo"/>
+          <w:color w:val="333333"/>
+          <w:sz w:val="18"/>
+          <w:szCs w:val="18"/>
+        </w:rPr>
+      </w:pPr>
+      <w:r>
+        <w:rPr>
+          <w:rFonts w:ascii="Menlo" w:eastAsia="Times New Roman" w:hAnsi="Menlo" w:cs="Menlo"/>
+          <w:color w:val="91B3E0"/>
+          <w:sz w:val="18"/>
+          <w:szCs w:val="18"/>
+        </w:rPr>
+        <w:t xml:space="preserve">      </w:t>
+      </w:r>
+      <w:r>
+        <w:rPr>
+          <w:rFonts w:ascii="Menlo" w:eastAsia="Times New Roman" w:hAnsi="Menlo" w:cs="Menlo"/>
+          <w:i/>
+          <w:iCs/>
+          <w:color w:val="8190A0"/>
+          <w:sz w:val="18"/>
+          <w:szCs w:val="18"/>
+        </w:rPr>
+        <w:t>rel</w:t>
+      </w:r>
+      <w:r>
+        <w:rPr>
+          <w:rFonts w:ascii="Menlo" w:eastAsia="Times New Roman" w:hAnsi="Menlo" w:cs="Menlo"/>
+          <w:color w:val="777777"/>
+          <w:sz w:val="18"/>
+          <w:szCs w:val="18"/>
+        </w:rPr>
+        <w:t>="</w:t>
+      </w:r>
+      <w:r>
+        <w:rPr>
+          <w:rFonts w:ascii="Menlo" w:eastAsia="Times New Roman" w:hAnsi="Menlo" w:cs="Menlo"/>
+          <w:color w:val="448C27"/>
+          <w:sz w:val="18"/>
+          <w:szCs w:val="18"/>
+        </w:rPr>
+        <w:t>stylesheet</w:t>
+      </w:r>
+      <w:r>
+        <w:rPr>
+          <w:rFonts w:ascii="Menlo" w:eastAsia="Times New Roman" w:hAnsi="Menlo" w:cs="Menlo"/>
+          <w:color w:val="777777"/>
+          <w:sz w:val="18"/>
+          <w:szCs w:val="18"/>
+        </w:rPr>
+        <w:t>"</w:t>
+      </w:r>
+    </w:p>
+    <w:p>
+      <w:pPr>
+        <w:shd w:val="clear" w:color="auto" w:fill="F5F5F5"/>
+        <w:spacing w:line="270" w:lineRule="atLeast"/>
+        <w:rPr>
+          <w:rFonts w:ascii="Menlo" w:eastAsia="Times New Roman" w:hAnsi="Menlo" w:cs="Menlo"/>
+          <w:color w:val="333333"/>
+          <w:sz w:val="18"/>
+          <w:szCs w:val="18"/>
+        </w:rPr>
+      </w:pPr>
+      <w:r>
+        <w:rPr>
+          <w:rFonts w:ascii="Menlo" w:eastAsia="Times New Roman" w:hAnsi="Menlo" w:cs="Menlo"/>
+          <w:color w:val="91B3E0"/>
+          <w:sz w:val="18"/>
+          <w:szCs w:val="18"/>
+        </w:rPr>
+        <w:t xml:space="preserve">    /&gt;</w:t>
+      </w:r>
+    </w:p>
+    <w:p>
+      <w:pPr>
+        <w:shd w:val="clear" w:color="auto" w:fill="FFFFFF"/>
+        <w:rPr>
+          <w:rFonts w:ascii="Roboto" w:eastAsia="Times New Roman" w:hAnsi="Roboto" w:cs="Times New Roman"/>
+          <w:b/>
+          <w:bCs/>
+          <w:color w:val="1C1D1F"/>
+        </w:rPr>
+      </w:pPr>
+      <w:r>
+        <w:rPr>
+          <w:rFonts w:ascii="Roboto" w:eastAsia="Times New Roman" w:hAnsi="Roboto" w:cs="Times New Roman"/>
+          <w:b/>
+          <w:bCs/>
+          <w:color w:val="1C1D1F"/>
+        </w:rPr>
+        <w:lastRenderedPageBreak/>
+        <w:t>Understanding How HTML &amp; CSS Handle Text &amp; Whitespace [Day 5]</w:t>
+      </w:r>
+    </w:p>
+    <w:p>
+      <w:pPr>
+        <w:shd w:val="clear" w:color="auto" w:fill="FFFFFF"/>
+        <w:spacing w:before="100" w:beforeAutospacing="1" w:after="100" w:afterAutospacing="1"/>
+        <w:rPr>
+          <w:rFonts w:ascii="Roboto" w:eastAsia="Times New Roman" w:hAnsi="Roboto" w:cs="Times New Roman"/>
+          <w:color w:val="1C1D1F"/>
+        </w:rPr>
+      </w:pPr>
+      <w:r>
+        <w:rPr>
+          <w:rFonts w:ascii="Roboto" w:eastAsia="Times New Roman" w:hAnsi="Roboto" w:cs="Times New Roman"/>
+          <w:color w:val="1C1D1F"/>
+        </w:rPr>
+        <w:t>In this lecture, we'll explore two main concepts.</w:t>
+      </w:r>
+    </w:p>
+    <w:p>
+      <w:pPr>
+        <w:numPr>
+          <w:ilvl w:val="0"/>
+          <w:numId w:val="9"/>
+        </w:numPr>
+        <w:shd w:val="clear" w:color="auto" w:fill="FFFFFF"/>
+        <w:spacing w:before="100" w:beforeAutospacing="1" w:after="100" w:afterAutospacing="1"/>
+        <w:rPr>
+          <w:rFonts w:ascii="Roboto" w:eastAsia="Times New Roman" w:hAnsi="Roboto" w:cs="Times New Roman"/>
+          <w:color w:val="1C1D1F"/>
+        </w:rPr>
+      </w:pPr>
+      <w:r>
+        <w:rPr>
+          <w:rFonts w:ascii="Roboto" w:eastAsia="Times New Roman" w:hAnsi="Roboto" w:cs="Times New Roman"/>
+          <w:color w:val="1C1D1F"/>
+        </w:rPr>
+        <w:t>How browsers handle "whitespace" (line breaks and indentation)</w:t>
+      </w:r>
+    </w:p>
+    <w:p>
+      <w:pPr>
+        <w:numPr>
+          <w:ilvl w:val="0"/>
+          <w:numId w:val="9"/>
+        </w:numPr>
+        <w:shd w:val="clear" w:color="auto" w:fill="FFFFFF"/>
+        <w:spacing w:before="100" w:beforeAutospacing="1" w:after="100" w:afterAutospacing="1"/>
+        <w:rPr>
+          <w:rFonts w:ascii="Roboto" w:eastAsia="Times New Roman" w:hAnsi="Roboto" w:cs="Times New Roman"/>
+          <w:color w:val="1C1D1F"/>
+        </w:rPr>
+      </w:pPr>
+      <w:r>
+        <w:rPr>
+          <w:rFonts w:ascii="Roboto" w:eastAsia="Times New Roman" w:hAnsi="Roboto" w:cs="Times New Roman"/>
+          <w:color w:val="1C1D1F"/>
+        </w:rPr>
+        <w:t>How you can output special characters (e.g. "&lt;") as text in HTML documents</w:t>
+      </w:r>
+    </w:p>
+    <w:p>
+      <w:pPr>
+        <w:shd w:val="clear" w:color="auto" w:fill="FFFFFF"/>
+        <w:spacing w:before="100" w:beforeAutospacing="1" w:after="100" w:afterAutospacing="1"/>
+        <w:outlineLvl w:val="3"/>
+        <w:rPr>
+          <w:rFonts w:ascii="Roboto" w:eastAsia="Times New Roman" w:hAnsi="Roboto" w:cs="Times New Roman"/>
+          <w:color w:val="1C1D1F"/>
+        </w:rPr>
+      </w:pPr>
+      <w:r>
+        <w:rPr>
+          <w:rFonts w:ascii="Roboto" w:eastAsia="Times New Roman" w:hAnsi="Roboto" w:cs="Times New Roman"/>
+          <w:color w:val="1C1D1F"/>
+        </w:rPr>
+        <w:t>How Browsers Handle Whitespace</w:t>
+      </w:r>
+    </w:p>
+    <w:p>
+      <w:pPr>
+        <w:shd w:val="clear" w:color="auto" w:fill="FFFFFF"/>
+        <w:spacing w:before="100" w:beforeAutospacing="1" w:after="100" w:afterAutospacing="1"/>
+        <w:rPr>
+          <w:rFonts w:ascii="Roboto" w:eastAsia="Times New Roman" w:hAnsi="Roboto" w:cs="Times New Roman"/>
+          <w:color w:val="1C1D1F"/>
+        </w:rPr>
+      </w:pPr>
+      <w:r>
+        <w:rPr>
+          <w:rFonts w:ascii="Roboto" w:eastAsia="Times New Roman" w:hAnsi="Roboto" w:cs="Times New Roman"/>
+          <w:color w:val="1C1D1F"/>
+        </w:rPr>
+        <w:t>In both HTML and CSS (and later also in "JavaScript"), as a developer, you typically try to format and structure code such that it is readable (for humans).</w:t>
+      </w:r>
+    </w:p>
+    <w:p>
+      <w:pPr>
+        <w:shd w:val="clear" w:color="auto" w:fill="FFFFFF"/>
+        <w:spacing w:before="100" w:beforeAutospacing="1" w:after="100" w:afterAutospacing="1"/>
+        <w:rPr>
+          <w:rFonts w:ascii="Roboto" w:eastAsia="Times New Roman" w:hAnsi="Roboto" w:cs="Times New Roman"/>
+          <w:color w:val="1C1D1F"/>
+        </w:rPr>
+      </w:pPr>
+      <w:r>
+        <w:rPr>
+          <w:rFonts w:ascii="Roboto" w:eastAsia="Times New Roman" w:hAnsi="Roboto" w:cs="Times New Roman"/>
+          <w:color w:val="1C1D1F"/>
+        </w:rPr>
+        <w:t>For example, the following two snippets contain the same code and hence would lead to the same result. The browser would understand both, but they are not equally readable / understandable for us humans:</w:t>
+      </w:r>
+    </w:p>
+    <w:p>
+      <w:pPr>
+        <w:shd w:val="clear" w:color="auto" w:fill="FFFFFF"/>
+        <w:spacing w:beforeAutospacing="1" w:afterAutospacing="1"/>
+        <w:rPr>
+          <w:rFonts w:ascii="Roboto" w:eastAsia="Times New Roman" w:hAnsi="Roboto" w:cs="Times New Roman"/>
+          <w:color w:val="1C1D1F"/>
+        </w:rPr>
+      </w:pPr>
+      <w:r>
+        <w:rPr>
+          <w:rFonts w:ascii="Roboto" w:eastAsia="Times New Roman" w:hAnsi="Roboto" w:cs="Times New Roman"/>
+          <w:b/>
+          <w:bCs/>
+          <w:color w:val="1C1D1F"/>
+        </w:rPr>
+        <w:t>1) No formatting</w:t>
+      </w:r>
+    </w:p>
+    <w:p>
+      <w:pPr>
+        <w:numPr>
+          <w:ilvl w:val="0"/>
+          <w:numId w:val="10"/>
+        </w:numPr>
+        <w:shd w:val="clear" w:color="auto" w:fill="FFFFFF"/>
+        <w:tabs>
+          <w:tab w:val="clear" w:pos="720"/>
+          <w:tab w:val="left" w:pos="916"/>
+          <w:tab w:val="left" w:pos="1832"/>
+          <w:tab w:val="left" w:pos="2748"/>
+          <w:tab w:val="left" w:pos="3664"/>
+          <w:tab w:val="left" w:pos="4580"/>
+          <w:tab w:val="left" w:pos="5496"/>
+          <w:tab w:val="left" w:pos="6412"/>
+          <w:tab w:val="left" w:pos="7328"/>
+          <w:tab w:val="left" w:pos="8244"/>
+          <w:tab w:val="left" w:pos="9160"/>
+          <w:tab w:val="left" w:pos="10076"/>
+          <w:tab w:val="left" w:pos="10992"/>
+          <w:tab w:val="left" w:pos="11908"/>
+          <w:tab w:val="left" w:pos="12824"/>
+          <w:tab w:val="left" w:pos="13740"/>
+          <w:tab w:val="left" w:pos="14656"/>
+        </w:tabs>
+        <w:rPr>
+          <w:rFonts w:ascii="Consolas" w:eastAsia="Times New Roman" w:hAnsi="Consolas" w:cs="Consolas"/>
+          <w:color w:val="1C1D1F"/>
+          <w:sz w:val="20"/>
+          <w:szCs w:val="20"/>
+        </w:rPr>
+      </w:pPr>
+      <w:r>
+        <w:rPr>
+          <w:rFonts w:ascii="Consolas" w:eastAsia="Times New Roman" w:hAnsi="Consolas" w:cs="Consolas"/>
+          <w:color w:val="B4690E"/>
+          <w:sz w:val="20"/>
+          <w:szCs w:val="20"/>
+        </w:rPr>
+        <w:t>&lt;html&gt;&lt;head&gt;&lt;title&gt;</w:t>
+      </w:r>
+      <w:r>
+        <w:rPr>
+          <w:rFonts w:ascii="Consolas" w:eastAsia="Times New Roman" w:hAnsi="Consolas" w:cs="Consolas"/>
+          <w:color w:val="1C1D1F"/>
+          <w:sz w:val="20"/>
+          <w:szCs w:val="20"/>
+        </w:rPr>
+        <w:t xml:space="preserve">A test </w:t>
+      </w:r>
+      <w:r>
+        <w:rPr>
+          <w:rFonts w:ascii="Consolas" w:eastAsia="Times New Roman" w:hAnsi="Consolas" w:cs="Consolas"/>
+          <w:color w:val="B4690E"/>
+          <w:sz w:val="20"/>
+          <w:szCs w:val="20"/>
+        </w:rPr>
+        <w:t>&lt;/title&gt;&lt;style&gt;</w:t>
+      </w:r>
+      <w:r>
+        <w:rPr>
+          <w:rFonts w:ascii="Consolas" w:eastAsia="Times New Roman" w:hAnsi="Consolas" w:cs="Consolas"/>
+          <w:color w:val="1C1D1F"/>
+          <w:sz w:val="20"/>
+          <w:szCs w:val="20"/>
+        </w:rPr>
+        <w:t>h1{color:red}</w:t>
+      </w:r>
+      <w:r>
+        <w:rPr>
+          <w:rFonts w:ascii="Consolas" w:eastAsia="Times New Roman" w:hAnsi="Consolas" w:cs="Consolas"/>
+          <w:color w:val="B4690E"/>
+          <w:sz w:val="20"/>
+          <w:szCs w:val="20"/>
+        </w:rPr>
+        <w:t>&lt;/style&gt;&lt;/head&gt;&lt;body&gt;&lt;h1&gt;</w:t>
+      </w:r>
+      <w:r>
+        <w:rPr>
+          <w:rFonts w:ascii="Consolas" w:eastAsia="Times New Roman" w:hAnsi="Consolas" w:cs="Consolas"/>
+          <w:color w:val="1C1D1F"/>
+          <w:sz w:val="20"/>
+          <w:szCs w:val="20"/>
+        </w:rPr>
+        <w:t>Hi there!</w:t>
+      </w:r>
+      <w:r>
+        <w:rPr>
+          <w:rFonts w:ascii="Consolas" w:eastAsia="Times New Roman" w:hAnsi="Consolas" w:cs="Consolas"/>
+          <w:color w:val="B4690E"/>
+          <w:sz w:val="20"/>
+          <w:szCs w:val="20"/>
+        </w:rPr>
+        <w:t>&lt;/h1&gt;&lt;p&gt;</w:t>
+      </w:r>
+      <w:r>
+        <w:rPr>
+          <w:rFonts w:ascii="Consolas" w:eastAsia="Times New Roman" w:hAnsi="Consolas" w:cs="Consolas"/>
+          <w:color w:val="1C1D1F"/>
+          <w:sz w:val="20"/>
+          <w:szCs w:val="20"/>
+        </w:rPr>
+        <w:t>This is some text...</w:t>
+      </w:r>
+      <w:r>
+        <w:rPr>
+          <w:rFonts w:ascii="Consolas" w:eastAsia="Times New Roman" w:hAnsi="Consolas" w:cs="Consolas"/>
+          <w:color w:val="B4690E"/>
+          <w:sz w:val="20"/>
+          <w:szCs w:val="20"/>
+        </w:rPr>
+        <w:t>&lt;/p&gt;&lt;/body&gt;&lt;/html&gt;</w:t>
+      </w:r>
+    </w:p>
+    <w:p>
+      <w:pPr>
+        <w:shd w:val="clear" w:color="auto" w:fill="FFFFFF"/>
+        <w:spacing w:beforeAutospacing="1" w:afterAutospacing="1"/>
+        <w:rPr>
+          <w:rFonts w:ascii="Roboto" w:eastAsia="Times New Roman" w:hAnsi="Roboto" w:cs="Times New Roman"/>
+          <w:color w:val="1C1D1F"/>
+        </w:rPr>
+      </w:pPr>
+      <w:r>
+        <w:rPr>
+          <w:rFonts w:ascii="Roboto" w:eastAsia="Times New Roman" w:hAnsi="Roboto" w:cs="Times New Roman"/>
+          <w:b/>
+          <w:bCs/>
+          <w:color w:val="1C1D1F"/>
+        </w:rPr>
+        <w:t>2) Formatting with line breaks and indentation (i.e. lots of "whitespace")</w:t>
+      </w:r>
+    </w:p>
+    <w:p>
+      <w:pPr>
+        <w:numPr>
+          <w:ilvl w:val="0"/>
+          <w:numId w:val="11"/>
+        </w:numPr>
+        <w:shd w:val="clear" w:color="auto" w:fill="FFFFFF"/>
+        <w:tabs>
+          <w:tab w:val="clear" w:pos="720"/>
+          <w:tab w:val="left" w:pos="916"/>
+          <w:tab w:val="left" w:pos="1832"/>
+          <w:tab w:val="left" w:pos="2748"/>
+          <w:tab w:val="left" w:pos="3664"/>
+          <w:tab w:val="left" w:pos="4580"/>
+          <w:tab w:val="left" w:pos="5496"/>
+          <w:tab w:val="left" w:pos="6412"/>
+          <w:tab w:val="left" w:pos="7328"/>
+          <w:tab w:val="left" w:pos="8244"/>
+          <w:tab w:val="left" w:pos="9160"/>
+          <w:tab w:val="left" w:pos="10076"/>
+          <w:tab w:val="left" w:pos="10992"/>
+          <w:tab w:val="left" w:pos="11908"/>
+          <w:tab w:val="left" w:pos="12824"/>
+          <w:tab w:val="left" w:pos="13740"/>
+          <w:tab w:val="left" w:pos="14656"/>
+        </w:tabs>
+        <w:rPr>
+          <w:rFonts w:ascii="Consolas" w:eastAsia="Times New Roman" w:hAnsi="Consolas" w:cs="Consolas"/>
+          <w:color w:val="1C1D1F"/>
+          <w:sz w:val="20"/>
+          <w:szCs w:val="20"/>
+        </w:rPr>
+      </w:pPr>
+      <w:r>
+        <w:rPr>
+          <w:rFonts w:ascii="Consolas" w:eastAsia="Times New Roman" w:hAnsi="Consolas" w:cs="Consolas"/>
+          <w:color w:val="B4690E"/>
+          <w:sz w:val="20"/>
+          <w:szCs w:val="20"/>
+        </w:rPr>
+        <w:t>&lt;html&gt;</w:t>
+      </w:r>
+    </w:p>
+    <w:p>
+      <w:pPr>
+        <w:numPr>
+          <w:ilvl w:val="0"/>
+          <w:numId w:val="11"/>
+        </w:numPr>
+        <w:shd w:val="clear" w:color="auto" w:fill="FFFFFF"/>
+        <w:tabs>
+          <w:tab w:val="clear" w:pos="720"/>
+          <w:tab w:val="left" w:pos="916"/>
+          <w:tab w:val="left" w:pos="1832"/>
+          <w:tab w:val="left" w:pos="2748"/>
+          <w:tab w:val="left" w:pos="3664"/>
+          <w:tab w:val="left" w:pos="4580"/>
+          <w:tab w:val="left" w:pos="5496"/>
+          <w:tab w:val="left" w:pos="6412"/>
+          <w:tab w:val="left" w:pos="7328"/>
+          <w:tab w:val="left" w:pos="8244"/>
+          <w:tab w:val="left" w:pos="9160"/>
+          <w:tab w:val="left" w:pos="10076"/>
+          <w:tab w:val="left" w:pos="10992"/>
+          <w:tab w:val="left" w:pos="11908"/>
+          <w:tab w:val="left" w:pos="12824"/>
+          <w:tab w:val="left" w:pos="13740"/>
+          <w:tab w:val="left" w:pos="14656"/>
+        </w:tabs>
+        <w:spacing w:beforeAutospacing="1"/>
+        <w:rPr>
+          <w:rFonts w:ascii="Consolas" w:eastAsia="Times New Roman" w:hAnsi="Consolas" w:cs="Consolas"/>
+          <w:color w:val="1C1D1F"/>
+          <w:sz w:val="20"/>
+          <w:szCs w:val="20"/>
+        </w:rPr>
+      </w:pPr>
+      <w:r>
+        <w:rPr>
+          <w:rFonts w:ascii="Consolas" w:eastAsia="Times New Roman" w:hAnsi="Consolas" w:cs="Consolas"/>
+          <w:color w:val="1C1D1F"/>
+          <w:sz w:val="20"/>
+          <w:szCs w:val="20"/>
+        </w:rPr>
+        <w:t xml:space="preserve">  </w:t>
+      </w:r>
+      <w:r>
+        <w:rPr>
+          <w:rFonts w:ascii="Consolas" w:eastAsia="Times New Roman" w:hAnsi="Consolas" w:cs="Consolas"/>
+          <w:color w:val="B4690E"/>
+          <w:sz w:val="20"/>
+          <w:szCs w:val="20"/>
+        </w:rPr>
+        <w:t>&lt;head&gt;</w:t>
+      </w:r>
+    </w:p>
+    <w:p>
+      <w:pPr>
+        <w:numPr>
+          <w:ilvl w:val="0"/>
+          <w:numId w:val="11"/>
+        </w:numPr>
+        <w:shd w:val="clear" w:color="auto" w:fill="FFFFFF"/>
+        <w:tabs>
+          <w:tab w:val="clear" w:pos="720"/>
+          <w:tab w:val="left" w:pos="916"/>
+          <w:tab w:val="left" w:pos="1832"/>
+          <w:tab w:val="left" w:pos="2748"/>
+          <w:tab w:val="left" w:pos="3664"/>
+          <w:tab w:val="left" w:pos="4580"/>
+          <w:tab w:val="left" w:pos="5496"/>
+          <w:tab w:val="left" w:pos="6412"/>
+          <w:tab w:val="left" w:pos="7328"/>
+          <w:tab w:val="left" w:pos="8244"/>
+          <w:tab w:val="left" w:pos="9160"/>
+          <w:tab w:val="left" w:pos="10076"/>
+          <w:tab w:val="left" w:pos="10992"/>
+          <w:tab w:val="left" w:pos="11908"/>
+          <w:tab w:val="left" w:pos="12824"/>
+          <w:tab w:val="left" w:pos="13740"/>
+          <w:tab w:val="left" w:pos="14656"/>
+        </w:tabs>
+        <w:spacing w:beforeAutospacing="1"/>
+        <w:rPr>
+          <w:rFonts w:ascii="Consolas" w:eastAsia="Times New Roman" w:hAnsi="Consolas" w:cs="Consolas"/>
+          <w:color w:val="1C1D1F"/>
+          <w:sz w:val="20"/>
+          <w:szCs w:val="20"/>
+        </w:rPr>
+      </w:pPr>
+      <w:r>
+        <w:rPr>
+          <w:rFonts w:ascii="Consolas" w:eastAsia="Times New Roman" w:hAnsi="Consolas" w:cs="Consolas"/>
+          <w:color w:val="1C1D1F"/>
+          <w:sz w:val="20"/>
+          <w:szCs w:val="20"/>
+        </w:rPr>
+        <w:t xml:space="preserve">    </w:t>
+      </w:r>
+      <w:r>
+        <w:rPr>
+          <w:rFonts w:ascii="Consolas" w:eastAsia="Times New Roman" w:hAnsi="Consolas" w:cs="Consolas"/>
+          <w:color w:val="B4690E"/>
+          <w:sz w:val="20"/>
+          <w:szCs w:val="20"/>
+        </w:rPr>
+        <w:t>&lt;title&gt;</w:t>
+      </w:r>
+      <w:r>
+        <w:rPr>
+          <w:rFonts w:ascii="Consolas" w:eastAsia="Times New Roman" w:hAnsi="Consolas" w:cs="Consolas"/>
+          <w:color w:val="1C1D1F"/>
+          <w:sz w:val="20"/>
+          <w:szCs w:val="20"/>
+        </w:rPr>
+        <w:t xml:space="preserve">A test </w:t>
+      </w:r>
+      <w:r>
+        <w:rPr>
+          <w:rFonts w:ascii="Consolas" w:eastAsia="Times New Roman" w:hAnsi="Consolas" w:cs="Consolas"/>
+          <w:color w:val="B4690E"/>
+          <w:sz w:val="20"/>
+          <w:szCs w:val="20"/>
+        </w:rPr>
+        <w:t>&lt;/title&gt;</w:t>
+      </w:r>
+    </w:p>
+    <w:p>
+      <w:pPr>
+        <w:numPr>
+          <w:ilvl w:val="0"/>
+          <w:numId w:val="11"/>
+        </w:numPr>
+        <w:shd w:val="clear" w:color="auto" w:fill="FFFFFF"/>
+        <w:tabs>
+          <w:tab w:val="clear" w:pos="720"/>
+          <w:tab w:val="left" w:pos="916"/>
+          <w:tab w:val="left" w:pos="1832"/>
+          <w:tab w:val="left" w:pos="2748"/>
+          <w:tab w:val="left" w:pos="3664"/>
+          <w:tab w:val="left" w:pos="4580"/>
+          <w:tab w:val="left" w:pos="5496"/>
+          <w:tab w:val="left" w:pos="6412"/>
+          <w:tab w:val="left" w:pos="7328"/>
+          <w:tab w:val="left" w:pos="8244"/>
+          <w:tab w:val="left" w:pos="9160"/>
+          <w:tab w:val="left" w:pos="10076"/>
+          <w:tab w:val="left" w:pos="10992"/>
+          <w:tab w:val="left" w:pos="11908"/>
+          <w:tab w:val="left" w:pos="12824"/>
+          <w:tab w:val="left" w:pos="13740"/>
+          <w:tab w:val="left" w:pos="14656"/>
+        </w:tabs>
+        <w:spacing w:beforeAutospacing="1"/>
+        <w:rPr>
+          <w:rFonts w:ascii="Consolas" w:eastAsia="Times New Roman" w:hAnsi="Consolas" w:cs="Consolas"/>
+          <w:color w:val="1C1D1F"/>
+          <w:sz w:val="20"/>
+          <w:szCs w:val="20"/>
+        </w:rPr>
+      </w:pPr>
+      <w:r>
+        <w:rPr>
+          <w:rFonts w:ascii="Consolas" w:eastAsia="Times New Roman" w:hAnsi="Consolas" w:cs="Consolas"/>
+          <w:color w:val="1C1D1F"/>
+          <w:sz w:val="20"/>
+          <w:szCs w:val="20"/>
+        </w:rPr>
+        <w:t xml:space="preserve">    </w:t>
+      </w:r>
+      <w:r>
+        <w:rPr>
+          <w:rFonts w:ascii="Consolas" w:eastAsia="Times New Roman" w:hAnsi="Consolas" w:cs="Consolas"/>
+          <w:color w:val="B4690E"/>
+          <w:sz w:val="20"/>
+          <w:szCs w:val="20"/>
+        </w:rPr>
+        <w:t>&lt;style&gt;</w:t>
+      </w:r>
+    </w:p>
+    <w:p>
+      <w:pPr>
+        <w:numPr>
+          <w:ilvl w:val="0"/>
+          <w:numId w:val="11"/>
+        </w:numPr>
+        <w:shd w:val="clear" w:color="auto" w:fill="FFFFFF"/>
+        <w:tabs>
+          <w:tab w:val="clear" w:pos="720"/>
+          <w:tab w:val="left" w:pos="916"/>
+          <w:tab w:val="left" w:pos="1832"/>
+          <w:tab w:val="left" w:pos="2748"/>
+          <w:tab w:val="left" w:pos="3664"/>
+          <w:tab w:val="left" w:pos="4580"/>
+          <w:tab w:val="left" w:pos="5496"/>
+          <w:tab w:val="left" w:pos="6412"/>
+          <w:tab w:val="left" w:pos="7328"/>
+          <w:tab w:val="left" w:pos="8244"/>
+          <w:tab w:val="left" w:pos="9160"/>
+          <w:tab w:val="left" w:pos="10076"/>
+          <w:tab w:val="left" w:pos="10992"/>
+          <w:tab w:val="left" w:pos="11908"/>
+          <w:tab w:val="left" w:pos="12824"/>
+          <w:tab w:val="left" w:pos="13740"/>
+          <w:tab w:val="left" w:pos="14656"/>
+        </w:tabs>
+        <w:spacing w:beforeAutospacing="1"/>
+        <w:rPr>
+          <w:rFonts w:ascii="Consolas" w:eastAsia="Times New Roman" w:hAnsi="Consolas" w:cs="Consolas"/>
+          <w:color w:val="1C1D1F"/>
+          <w:sz w:val="20"/>
+          <w:szCs w:val="20"/>
+        </w:rPr>
+      </w:pPr>
+      <w:r>
+        <w:rPr>
+          <w:rFonts w:ascii="Consolas" w:eastAsia="Times New Roman" w:hAnsi="Consolas" w:cs="Consolas"/>
+          <w:color w:val="1C1D1F"/>
+          <w:sz w:val="20"/>
+          <w:szCs w:val="20"/>
+        </w:rPr>
+        <w:t xml:space="preserve">      h1 {</w:t>
+      </w:r>
+    </w:p>
+    <w:p>
+      <w:pPr>
+        <w:numPr>
+          <w:ilvl w:val="0"/>
+          <w:numId w:val="11"/>
+        </w:numPr>
+        <w:shd w:val="clear" w:color="auto" w:fill="FFFFFF"/>
+        <w:tabs>
+          <w:tab w:val="clear" w:pos="720"/>
+          <w:tab w:val="left" w:pos="916"/>
+          <w:tab w:val="left" w:pos="1832"/>
+          <w:tab w:val="left" w:pos="2748"/>
+          <w:tab w:val="left" w:pos="3664"/>
+          <w:tab w:val="left" w:pos="4580"/>
+          <w:tab w:val="left" w:pos="5496"/>
+          <w:tab w:val="left" w:pos="6412"/>
+          <w:tab w:val="left" w:pos="7328"/>
+          <w:tab w:val="left" w:pos="8244"/>
+          <w:tab w:val="left" w:pos="9160"/>
+          <w:tab w:val="left" w:pos="10076"/>
+          <w:tab w:val="left" w:pos="10992"/>
+          <w:tab w:val="left" w:pos="11908"/>
+          <w:tab w:val="left" w:pos="12824"/>
+          <w:tab w:val="left" w:pos="13740"/>
+          <w:tab w:val="left" w:pos="14656"/>
+        </w:tabs>
+        <w:spacing w:beforeAutospacing="1"/>
+        <w:rPr>
+          <w:rFonts w:ascii="Consolas" w:eastAsia="Times New Roman" w:hAnsi="Consolas" w:cs="Consolas"/>
+          <w:color w:val="1C1D1F"/>
+          <w:sz w:val="20"/>
+          <w:szCs w:val="20"/>
+        </w:rPr>
+      </w:pPr>
+      <w:r>
+        <w:rPr>
+          <w:rFonts w:ascii="Consolas" w:eastAsia="Times New Roman" w:hAnsi="Consolas" w:cs="Consolas"/>
+          <w:color w:val="1C1D1F"/>
+          <w:sz w:val="20"/>
+          <w:szCs w:val="20"/>
+        </w:rPr>
+        <w:t xml:space="preserve">        color: red;</w:t>
+      </w:r>
+    </w:p>
+    <w:p>
+      <w:pPr>
+        <w:numPr>
+          <w:ilvl w:val="0"/>
+          <w:numId w:val="11"/>
+        </w:numPr>
+        <w:shd w:val="clear" w:color="auto" w:fill="FFFFFF"/>
+        <w:tabs>
+          <w:tab w:val="clear" w:pos="720"/>
+          <w:tab w:val="left" w:pos="916"/>
+          <w:tab w:val="left" w:pos="1832"/>
+          <w:tab w:val="left" w:pos="2748"/>
+          <w:tab w:val="left" w:pos="3664"/>
+          <w:tab w:val="left" w:pos="4580"/>
+          <w:tab w:val="left" w:pos="5496"/>
+          <w:tab w:val="left" w:pos="6412"/>
+          <w:tab w:val="left" w:pos="7328"/>
+          <w:tab w:val="left" w:pos="8244"/>
+          <w:tab w:val="left" w:pos="9160"/>
+          <w:tab w:val="left" w:pos="10076"/>
+          <w:tab w:val="left" w:pos="10992"/>
+          <w:tab w:val="left" w:pos="11908"/>
+          <w:tab w:val="left" w:pos="12824"/>
+          <w:tab w:val="left" w:pos="13740"/>
+          <w:tab w:val="left" w:pos="14656"/>
+        </w:tabs>
+        <w:spacing w:beforeAutospacing="1"/>
+        <w:rPr>
+          <w:rFonts w:ascii="Consolas" w:eastAsia="Times New Roman" w:hAnsi="Consolas" w:cs="Consolas"/>
+          <w:color w:val="1C1D1F"/>
+          <w:sz w:val="20"/>
+          <w:szCs w:val="20"/>
+        </w:rPr>
+      </w:pPr>
+      <w:r>
+        <w:rPr>
+          <w:rFonts w:ascii="Consolas" w:eastAsia="Times New Roman" w:hAnsi="Consolas" w:cs="Consolas"/>
+          <w:color w:val="1C1D1F"/>
+          <w:sz w:val="20"/>
+          <w:szCs w:val="20"/>
+        </w:rPr>
+        <w:t xml:space="preserve">      }</w:t>
+      </w:r>
+    </w:p>
+    <w:p>
+      <w:pPr>
+        <w:numPr>
+          <w:ilvl w:val="0"/>
+          <w:numId w:val="11"/>
+        </w:numPr>
+        <w:shd w:val="clear" w:color="auto" w:fill="FFFFFF"/>
+        <w:tabs>
+          <w:tab w:val="clear" w:pos="720"/>
+          <w:tab w:val="left" w:pos="916"/>
+          <w:tab w:val="left" w:pos="1832"/>
+          <w:tab w:val="left" w:pos="2748"/>
+          <w:tab w:val="left" w:pos="3664"/>
+          <w:tab w:val="left" w:pos="4580"/>
+          <w:tab w:val="left" w:pos="5496"/>
+          <w:tab w:val="left" w:pos="6412"/>
+          <w:tab w:val="left" w:pos="7328"/>
+          <w:tab w:val="left" w:pos="8244"/>
+          <w:tab w:val="left" w:pos="9160"/>
+          <w:tab w:val="left" w:pos="10076"/>
+          <w:tab w:val="left" w:pos="10992"/>
+          <w:tab w:val="left" w:pos="11908"/>
+          <w:tab w:val="left" w:pos="12824"/>
+          <w:tab w:val="left" w:pos="13740"/>
+          <w:tab w:val="left" w:pos="14656"/>
+        </w:tabs>
+        <w:spacing w:beforeAutospacing="1"/>
+        <w:rPr>
+          <w:rFonts w:ascii="Consolas" w:eastAsia="Times New Roman" w:hAnsi="Consolas" w:cs="Consolas"/>
+          <w:color w:val="1C1D1F"/>
+          <w:sz w:val="20"/>
+          <w:szCs w:val="20"/>
+        </w:rPr>
+      </w:pPr>
+      <w:r>
+        <w:rPr>
+          <w:rFonts w:ascii="Consolas" w:eastAsia="Times New Roman" w:hAnsi="Consolas" w:cs="Consolas"/>
+          <w:color w:val="1C1D1F"/>
+          <w:sz w:val="20"/>
+          <w:szCs w:val="20"/>
+        </w:rPr>
+        <w:t xml:space="preserve">    </w:t>
+      </w:r>
+      <w:r>
+        <w:rPr>
+          <w:rFonts w:ascii="Consolas" w:eastAsia="Times New Roman" w:hAnsi="Consolas" w:cs="Consolas"/>
+          <w:color w:val="B4690E"/>
+          <w:sz w:val="20"/>
+          <w:szCs w:val="20"/>
+        </w:rPr>
+        <w:t>&lt;/style&gt;</w:t>
+      </w:r>
+    </w:p>
+    <w:p>
+      <w:pPr>
+        <w:numPr>
+          <w:ilvl w:val="0"/>
+          <w:numId w:val="11"/>
+        </w:numPr>
+        <w:shd w:val="clear" w:color="auto" w:fill="FFFFFF"/>
+        <w:tabs>
+          <w:tab w:val="clear" w:pos="720"/>
+          <w:tab w:val="left" w:pos="916"/>
+          <w:tab w:val="left" w:pos="1832"/>
+          <w:tab w:val="left" w:pos="2748"/>
+          <w:tab w:val="left" w:pos="3664"/>
+          <w:tab w:val="left" w:pos="4580"/>
+          <w:tab w:val="left" w:pos="5496"/>
+          <w:tab w:val="left" w:pos="6412"/>
+          <w:tab w:val="left" w:pos="7328"/>
+          <w:tab w:val="left" w:pos="8244"/>
+          <w:tab w:val="left" w:pos="9160"/>
+          <w:tab w:val="left" w:pos="10076"/>
+          <w:tab w:val="left" w:pos="10992"/>
+          <w:tab w:val="left" w:pos="11908"/>
+          <w:tab w:val="left" w:pos="12824"/>
+          <w:tab w:val="left" w:pos="13740"/>
+          <w:tab w:val="left" w:pos="14656"/>
+        </w:tabs>
+        <w:spacing w:beforeAutospacing="1"/>
+        <w:rPr>
+          <w:rFonts w:ascii="Consolas" w:eastAsia="Times New Roman" w:hAnsi="Consolas" w:cs="Consolas"/>
+          <w:color w:val="1C1D1F"/>
+          <w:sz w:val="20"/>
+          <w:szCs w:val="20"/>
+        </w:rPr>
+      </w:pPr>
+      <w:r>
+        <w:rPr>
+          <w:rFonts w:ascii="Consolas" w:eastAsia="Times New Roman" w:hAnsi="Consolas" w:cs="Consolas"/>
+          <w:color w:val="1C1D1F"/>
+          <w:sz w:val="20"/>
+          <w:szCs w:val="20"/>
+        </w:rPr>
+        <w:t xml:space="preserve">  </w:t>
+      </w:r>
+      <w:r>
+        <w:rPr>
+          <w:rFonts w:ascii="Consolas" w:eastAsia="Times New Roman" w:hAnsi="Consolas" w:cs="Consolas"/>
+          <w:color w:val="B4690E"/>
+          <w:sz w:val="20"/>
+          <w:szCs w:val="20"/>
+        </w:rPr>
+        <w:t>&lt;/head&gt;</w:t>
+      </w:r>
+    </w:p>
+    <w:p>
+      <w:pPr>
+        <w:numPr>
+          <w:ilvl w:val="0"/>
+          <w:numId w:val="11"/>
+        </w:numPr>
+        <w:shd w:val="clear" w:color="auto" w:fill="FFFFFF"/>
+        <w:tabs>
+          <w:tab w:val="clear" w:pos="720"/>
+          <w:tab w:val="left" w:pos="916"/>
+          <w:tab w:val="left" w:pos="1832"/>
+          <w:tab w:val="left" w:pos="2748"/>
+          <w:tab w:val="left" w:pos="3664"/>
+          <w:tab w:val="left" w:pos="4580"/>
+          <w:tab w:val="left" w:pos="5496"/>
+          <w:tab w:val="left" w:pos="6412"/>
+          <w:tab w:val="left" w:pos="7328"/>
+          <w:tab w:val="left" w:pos="8244"/>
+          <w:tab w:val="left" w:pos="9160"/>
+          <w:tab w:val="left" w:pos="10076"/>
+          <w:tab w:val="left" w:pos="10992"/>
+          <w:tab w:val="left" w:pos="11908"/>
+          <w:tab w:val="left" w:pos="12824"/>
+          <w:tab w:val="left" w:pos="13740"/>
+          <w:tab w:val="left" w:pos="14656"/>
+        </w:tabs>
+        <w:spacing w:beforeAutospacing="1"/>
+        <w:rPr>
+          <w:rFonts w:ascii="Consolas" w:eastAsia="Times New Roman" w:hAnsi="Consolas" w:cs="Consolas"/>
+          <w:color w:val="1C1D1F"/>
+          <w:sz w:val="20"/>
+          <w:szCs w:val="20"/>
+        </w:rPr>
+      </w:pPr>
+      <w:r>
+        <w:rPr>
+          <w:rFonts w:ascii="Consolas" w:eastAsia="Times New Roman" w:hAnsi="Consolas" w:cs="Consolas"/>
+          <w:color w:val="1C1D1F"/>
+          <w:sz w:val="20"/>
+          <w:szCs w:val="20"/>
+        </w:rPr>
+        <w:t xml:space="preserve">  </w:t>
+      </w:r>
+      <w:r>
+        <w:rPr>
+          <w:rFonts w:ascii="Consolas" w:eastAsia="Times New Roman" w:hAnsi="Consolas" w:cs="Consolas"/>
+          <w:color w:val="B4690E"/>
+          <w:sz w:val="20"/>
+          <w:szCs w:val="20"/>
+        </w:rPr>
+        <w:t>&lt;body&gt;</w:t>
+      </w:r>
+    </w:p>
+    <w:p>
+      <w:pPr>
+        <w:numPr>
+          <w:ilvl w:val="0"/>
+          <w:numId w:val="11"/>
+        </w:numPr>
+        <w:shd w:val="clear" w:color="auto" w:fill="FFFFFF"/>
+        <w:tabs>
+          <w:tab w:val="clear" w:pos="720"/>
+          <w:tab w:val="left" w:pos="916"/>
+          <w:tab w:val="left" w:pos="1832"/>
+          <w:tab w:val="left" w:pos="2748"/>
+          <w:tab w:val="left" w:pos="3664"/>
+          <w:tab w:val="left" w:pos="4580"/>
+          <w:tab w:val="left" w:pos="5496"/>
+          <w:tab w:val="left" w:pos="6412"/>
+          <w:tab w:val="left" w:pos="7328"/>
+          <w:tab w:val="left" w:pos="8244"/>
+          <w:tab w:val="left" w:pos="9160"/>
+          <w:tab w:val="left" w:pos="10076"/>
+          <w:tab w:val="left" w:pos="10992"/>
+          <w:tab w:val="left" w:pos="11908"/>
+          <w:tab w:val="left" w:pos="12824"/>
+          <w:tab w:val="left" w:pos="13740"/>
+          <w:tab w:val="left" w:pos="14656"/>
+        </w:tabs>
+        <w:spacing w:beforeAutospacing="1"/>
+        <w:rPr>
+          <w:rFonts w:ascii="Consolas" w:eastAsia="Times New Roman" w:hAnsi="Consolas" w:cs="Consolas"/>
+          <w:color w:val="1C1D1F"/>
+          <w:sz w:val="20"/>
+          <w:szCs w:val="20"/>
+        </w:rPr>
+      </w:pPr>
+      <w:r>
+        <w:rPr>
+          <w:rFonts w:ascii="Consolas" w:eastAsia="Times New Roman" w:hAnsi="Consolas" w:cs="Consolas"/>
+          <w:color w:val="1C1D1F"/>
+          <w:sz w:val="20"/>
+          <w:szCs w:val="20"/>
+        </w:rPr>
+        <w:t xml:space="preserve">    </w:t>
+      </w:r>
+      <w:r>
+        <w:rPr>
+          <w:rFonts w:ascii="Consolas" w:eastAsia="Times New Roman" w:hAnsi="Consolas" w:cs="Consolas"/>
+          <w:color w:val="B4690E"/>
+          <w:sz w:val="20"/>
+          <w:szCs w:val="20"/>
+        </w:rPr>
+        <w:t>&lt;h1&gt;</w:t>
+      </w:r>
+      <w:r>
+        <w:rPr>
+          <w:rFonts w:ascii="Consolas" w:eastAsia="Times New Roman" w:hAnsi="Consolas" w:cs="Consolas"/>
+          <w:color w:val="1C1D1F"/>
+          <w:sz w:val="20"/>
+          <w:szCs w:val="20"/>
+        </w:rPr>
+        <w:t>Hi there!</w:t>
+      </w:r>
+      <w:r>
+        <w:rPr>
+          <w:rFonts w:ascii="Consolas" w:eastAsia="Times New Roman" w:hAnsi="Consolas" w:cs="Consolas"/>
+          <w:color w:val="B4690E"/>
+          <w:sz w:val="20"/>
+          <w:szCs w:val="20"/>
+        </w:rPr>
+        <w:t>&lt;/h1&gt;</w:t>
+      </w:r>
+    </w:p>
+    <w:p>
+      <w:pPr>
+        <w:numPr>
+          <w:ilvl w:val="0"/>
+          <w:numId w:val="11"/>
+        </w:numPr>
+        <w:shd w:val="clear" w:color="auto" w:fill="FFFFFF"/>
+        <w:tabs>
+          <w:tab w:val="clear" w:pos="720"/>
+          <w:tab w:val="left" w:pos="916"/>
+          <w:tab w:val="left" w:pos="1832"/>
+          <w:tab w:val="left" w:pos="2748"/>
+          <w:tab w:val="left" w:pos="3664"/>
+          <w:tab w:val="left" w:pos="4580"/>
+          <w:tab w:val="left" w:pos="5496"/>
+          <w:tab w:val="left" w:pos="6412"/>
+          <w:tab w:val="left" w:pos="7328"/>
+          <w:tab w:val="left" w:pos="8244"/>
+          <w:tab w:val="left" w:pos="9160"/>
+          <w:tab w:val="left" w:pos="10076"/>
+          <w:tab w:val="left" w:pos="10992"/>
+          <w:tab w:val="left" w:pos="11908"/>
+          <w:tab w:val="left" w:pos="12824"/>
+          <w:tab w:val="left" w:pos="13740"/>
+          <w:tab w:val="left" w:pos="14656"/>
+        </w:tabs>
+        <w:spacing w:beforeAutospacing="1"/>
+        <w:rPr>
+          <w:rFonts w:ascii="Consolas" w:eastAsia="Times New Roman" w:hAnsi="Consolas" w:cs="Consolas"/>
+          <w:color w:val="1C1D1F"/>
+          <w:sz w:val="20"/>
+          <w:szCs w:val="20"/>
+        </w:rPr>
+      </w:pPr>
+      <w:r>
+        <w:rPr>
+          <w:rFonts w:ascii="Consolas" w:eastAsia="Times New Roman" w:hAnsi="Consolas" w:cs="Consolas"/>
+          <w:color w:val="1C1D1F"/>
+          <w:sz w:val="20"/>
+          <w:szCs w:val="20"/>
+        </w:rPr>
+        <w:t xml:space="preserve">    </w:t>
+      </w:r>
+      <w:r>
+        <w:rPr>
+          <w:rFonts w:ascii="Consolas" w:eastAsia="Times New Roman" w:hAnsi="Consolas" w:cs="Consolas"/>
+          <w:color w:val="B4690E"/>
+          <w:sz w:val="20"/>
+          <w:szCs w:val="20"/>
+        </w:rPr>
+        <w:t>&lt;p&gt;</w:t>
+      </w:r>
+      <w:r>
+        <w:rPr>
+          <w:rFonts w:ascii="Consolas" w:eastAsia="Times New Roman" w:hAnsi="Consolas" w:cs="Consolas"/>
+          <w:color w:val="1C1D1F"/>
+          <w:sz w:val="20"/>
+          <w:szCs w:val="20"/>
+        </w:rPr>
+        <w:t>This is some text...</w:t>
+      </w:r>
+      <w:r>
+        <w:rPr>
+          <w:rFonts w:ascii="Consolas" w:eastAsia="Times New Roman" w:hAnsi="Consolas" w:cs="Consolas"/>
+          <w:color w:val="B4690E"/>
+          <w:sz w:val="20"/>
+          <w:szCs w:val="20"/>
+        </w:rPr>
+        <w:t>&lt;/p&gt;</w:t>
+      </w:r>
+    </w:p>
+    <w:p>
+      <w:pPr>
+        <w:numPr>
+          <w:ilvl w:val="0"/>
+          <w:numId w:val="11"/>
+        </w:numPr>
+        <w:shd w:val="clear" w:color="auto" w:fill="FFFFFF"/>
+        <w:tabs>
+          <w:tab w:val="clear" w:pos="720"/>
+          <w:tab w:val="left" w:pos="916"/>
+          <w:tab w:val="left" w:pos="1832"/>
+          <w:tab w:val="left" w:pos="2748"/>
+          <w:tab w:val="left" w:pos="3664"/>
+          <w:tab w:val="left" w:pos="4580"/>
+          <w:tab w:val="left" w:pos="5496"/>
+          <w:tab w:val="left" w:pos="6412"/>
+          <w:tab w:val="left" w:pos="7328"/>
+          <w:tab w:val="left" w:pos="8244"/>
+          <w:tab w:val="left" w:pos="9160"/>
+          <w:tab w:val="left" w:pos="10076"/>
+          <w:tab w:val="left" w:pos="10992"/>
+          <w:tab w:val="left" w:pos="11908"/>
+          <w:tab w:val="left" w:pos="12824"/>
+          <w:tab w:val="left" w:pos="13740"/>
+          <w:tab w:val="left" w:pos="14656"/>
+        </w:tabs>
+        <w:spacing w:beforeAutospacing="1"/>
+        <w:rPr>
+          <w:rFonts w:ascii="Consolas" w:eastAsia="Times New Roman" w:hAnsi="Consolas" w:cs="Consolas"/>
+          <w:color w:val="1C1D1F"/>
+          <w:sz w:val="20"/>
+          <w:szCs w:val="20"/>
+        </w:rPr>
+      </w:pPr>
+      <w:r>
+        <w:rPr>
+          <w:rFonts w:ascii="Consolas" w:eastAsia="Times New Roman" w:hAnsi="Consolas" w:cs="Consolas"/>
+          <w:color w:val="1C1D1F"/>
+          <w:sz w:val="20"/>
+          <w:szCs w:val="20"/>
+        </w:rPr>
+        <w:t xml:space="preserve">  </w:t>
+      </w:r>
+      <w:r>
+        <w:rPr>
+          <w:rFonts w:ascii="Consolas" w:eastAsia="Times New Roman" w:hAnsi="Consolas" w:cs="Consolas"/>
+          <w:color w:val="B4690E"/>
+          <w:sz w:val="20"/>
+          <w:szCs w:val="20"/>
+        </w:rPr>
+        <w:t>&lt;/body&gt;</w:t>
+      </w:r>
+    </w:p>
+    <w:p>
+      <w:pPr>
+        <w:numPr>
+          <w:ilvl w:val="0"/>
+          <w:numId w:val="11"/>
+        </w:numPr>
+        <w:shd w:val="clear" w:color="auto" w:fill="FFFFFF"/>
+        <w:tabs>
+          <w:tab w:val="clear" w:pos="720"/>
+          <w:tab w:val="left" w:pos="916"/>
+          <w:tab w:val="left" w:pos="1832"/>
+          <w:tab w:val="left" w:pos="2748"/>
+          <w:tab w:val="left" w:pos="3664"/>
+          <w:tab w:val="left" w:pos="4580"/>
+          <w:tab w:val="left" w:pos="5496"/>
+          <w:tab w:val="left" w:pos="6412"/>
+          <w:tab w:val="left" w:pos="7328"/>
+          <w:tab w:val="left" w:pos="8244"/>
+          <w:tab w:val="left" w:pos="9160"/>
+          <w:tab w:val="left" w:pos="10076"/>
+          <w:tab w:val="left" w:pos="10992"/>
+          <w:tab w:val="left" w:pos="11908"/>
+          <w:tab w:val="left" w:pos="12824"/>
+          <w:tab w:val="left" w:pos="13740"/>
+          <w:tab w:val="left" w:pos="14656"/>
+        </w:tabs>
+        <w:spacing w:beforeAutospacing="1"/>
+        <w:rPr>
+          <w:rFonts w:ascii="Consolas" w:eastAsia="Times New Roman" w:hAnsi="Consolas" w:cs="Consolas"/>
+          <w:color w:val="1C1D1F"/>
+          <w:sz w:val="20"/>
+          <w:szCs w:val="20"/>
+        </w:rPr>
+      </w:pPr>
+      <w:r>
+        <w:rPr>
+          <w:rFonts w:ascii="Consolas" w:eastAsia="Times New Roman" w:hAnsi="Consolas" w:cs="Consolas"/>
+          <w:color w:val="B4690E"/>
+          <w:sz w:val="20"/>
+          <w:szCs w:val="20"/>
+        </w:rPr>
+        <w:t>&lt;/html&gt;</w:t>
+      </w:r>
+    </w:p>
+    <w:p>
+      <w:pPr>
+        <w:shd w:val="clear" w:color="auto" w:fill="FFFFFF"/>
+        <w:spacing w:beforeAutospacing="1" w:afterAutospacing="1"/>
+        <w:rPr>
+          <w:rFonts w:ascii="Roboto" w:eastAsia="Times New Roman" w:hAnsi="Roboto" w:cs="Times New Roman"/>
+          <w:color w:val="1C1D1F"/>
+        </w:rPr>
+      </w:pPr>
+      <w:r>
+        <w:rPr>
+          <w:rFonts w:ascii="Roboto" w:eastAsia="Times New Roman" w:hAnsi="Roboto" w:cs="Times New Roman"/>
+          <w:color w:val="1C1D1F"/>
+        </w:rPr>
+        <w:t>By default, the browser (typically - there are few exceptions, which we'll explore later) </w:t>
+      </w:r>
+      <w:r>
+        <w:rPr>
+          <w:rFonts w:ascii="Roboto" w:eastAsia="Times New Roman" w:hAnsi="Roboto" w:cs="Times New Roman"/>
+          <w:b/>
+          <w:bCs/>
+          <w:color w:val="1C1D1F"/>
+        </w:rPr>
+        <w:t>ignores line breaks and indentation</w:t>
+      </w:r>
+      <w:r>
+        <w:rPr>
+          <w:rFonts w:ascii="Roboto" w:eastAsia="Times New Roman" w:hAnsi="Roboto" w:cs="Times New Roman"/>
+          <w:color w:val="1C1D1F"/>
+        </w:rPr>
+        <w:t> in your HTML and CSS code. That's why, as a visitor of the site, you will see the same result for both snippets.</w:t>
+      </w:r>
+    </w:p>
+    <w:p>
+      <w:pPr>
+        <w:shd w:val="clear" w:color="auto" w:fill="FFFFFF"/>
+        <w:spacing w:before="100" w:beforeAutospacing="1" w:after="100" w:afterAutospacing="1"/>
+        <w:rPr>
+          <w:rFonts w:ascii="Roboto" w:eastAsia="Times New Roman" w:hAnsi="Roboto" w:cs="Times New Roman"/>
+          <w:color w:val="1C1D1F"/>
+        </w:rPr>
+      </w:pPr>
+      <w:r>
+        <w:rPr>
+          <w:rFonts w:ascii="Roboto" w:eastAsia="Times New Roman" w:hAnsi="Roboto" w:cs="Times New Roman"/>
+          <w:color w:val="1C1D1F"/>
+        </w:rPr>
+        <w:t>Since the result is the same, but we as a developer are a human, we typically go for the second approach - using lots of indentation and line breaks to structure and organize our code.</w:t>
+      </w:r>
+    </w:p>
+    <w:p>
+      <w:pPr>
+        <w:shd w:val="clear" w:color="auto" w:fill="FFFFFF"/>
+        <w:spacing w:before="100" w:beforeAutospacing="1" w:after="100" w:afterAutospacing="1"/>
+        <w:outlineLvl w:val="3"/>
+        <w:rPr>
+          <w:rFonts w:ascii="Roboto" w:eastAsia="Times New Roman" w:hAnsi="Roboto" w:cs="Times New Roman"/>
+          <w:color w:val="1C1D1F"/>
+        </w:rPr>
+      </w:pPr>
+      <w:r>
+        <w:rPr>
+          <w:rFonts w:ascii="Roboto" w:eastAsia="Times New Roman" w:hAnsi="Roboto" w:cs="Times New Roman"/>
+          <w:color w:val="1C1D1F"/>
+        </w:rPr>
+        <w:t>How To Output Special Characters In HTML</w:t>
+      </w:r>
+    </w:p>
+    <w:p>
+      <w:pPr>
+        <w:shd w:val="clear" w:color="auto" w:fill="FFFFFF"/>
+        <w:spacing w:beforeAutospacing="1" w:afterAutospacing="1"/>
+        <w:rPr>
+          <w:rFonts w:ascii="Roboto" w:eastAsia="Times New Roman" w:hAnsi="Roboto" w:cs="Times New Roman"/>
+          <w:color w:val="1C1D1F"/>
+        </w:rPr>
+      </w:pPr>
+      <w:r>
+        <w:rPr>
+          <w:rFonts w:ascii="Roboto" w:eastAsia="Times New Roman" w:hAnsi="Roboto" w:cs="Times New Roman"/>
+          <w:color w:val="1C1D1F"/>
+        </w:rPr>
+        <w:lastRenderedPageBreak/>
+        <w:t>When writing HTML code, characters like </w:t>
+      </w:r>
+      <w:r>
+        <w:rPr>
+          <w:rFonts w:ascii="Roboto" w:eastAsia="Times New Roman" w:hAnsi="Roboto" w:cs="Times New Roman"/>
+          <w:i/>
+          <w:iCs/>
+          <w:color w:val="1C1D1F"/>
+        </w:rPr>
+        <w:t>"&lt;"</w:t>
+      </w:r>
+      <w:r>
+        <w:rPr>
+          <w:rFonts w:ascii="Roboto" w:eastAsia="Times New Roman" w:hAnsi="Roboto" w:cs="Times New Roman"/>
+          <w:color w:val="1C1D1F"/>
+        </w:rPr>
+        <w:t> and </w:t>
+      </w:r>
+      <w:r>
+        <w:rPr>
+          <w:rFonts w:ascii="Roboto" w:eastAsia="Times New Roman" w:hAnsi="Roboto" w:cs="Times New Roman"/>
+          <w:i/>
+          <w:iCs/>
+          <w:color w:val="1C1D1F"/>
+        </w:rPr>
+        <w:t>"&gt;"</w:t>
+      </w:r>
+      <w:r>
+        <w:rPr>
+          <w:rFonts w:ascii="Roboto" w:eastAsia="Times New Roman" w:hAnsi="Roboto" w:cs="Times New Roman"/>
+          <w:color w:val="1C1D1F"/>
+        </w:rPr>
+        <w:t> obviously have a special meaning: They mark the beginning and ending of HTML tags.</w:t>
+      </w:r>
+    </w:p>
+    <w:p>
+      <w:pPr>
+        <w:shd w:val="clear" w:color="auto" w:fill="FFFFFF"/>
+        <w:spacing w:beforeAutospacing="1" w:afterAutospacing="1"/>
+        <w:rPr>
+          <w:rFonts w:ascii="Roboto" w:eastAsia="Times New Roman" w:hAnsi="Roboto" w:cs="Times New Roman"/>
+          <w:color w:val="1C1D1F"/>
+        </w:rPr>
+      </w:pPr>
+      <w:r>
+        <w:rPr>
+          <w:rFonts w:ascii="Roboto" w:eastAsia="Times New Roman" w:hAnsi="Roboto" w:cs="Times New Roman"/>
+          <w:color w:val="1C1D1F"/>
+        </w:rPr>
+        <w:t>But what if you would want to output the </w:t>
+      </w:r>
+      <w:r>
+        <w:rPr>
+          <w:rFonts w:ascii="Roboto" w:eastAsia="Times New Roman" w:hAnsi="Roboto" w:cs="Times New Roman"/>
+          <w:i/>
+          <w:iCs/>
+          <w:color w:val="1C1D1F"/>
+        </w:rPr>
+        <w:t>"&lt;"</w:t>
+      </w:r>
+      <w:r>
+        <w:rPr>
+          <w:rFonts w:ascii="Roboto" w:eastAsia="Times New Roman" w:hAnsi="Roboto" w:cs="Times New Roman"/>
+          <w:color w:val="1C1D1F"/>
+        </w:rPr>
+        <w:t> and </w:t>
+      </w:r>
+      <w:r>
+        <w:rPr>
+          <w:rFonts w:ascii="Roboto" w:eastAsia="Times New Roman" w:hAnsi="Roboto" w:cs="Times New Roman"/>
+          <w:i/>
+          <w:iCs/>
+          <w:color w:val="1C1D1F"/>
+        </w:rPr>
+        <w:t>"&gt;"</w:t>
+      </w:r>
+      <w:r>
+        <w:rPr>
+          <w:rFonts w:ascii="Roboto" w:eastAsia="Times New Roman" w:hAnsi="Roboto" w:cs="Times New Roman"/>
+          <w:color w:val="1C1D1F"/>
+        </w:rPr>
+        <w:t> characters or a complete HTML tag as text on your website? Like on this site here (yes, the site on which you currently are). You can read the code snippets above just fine - because they are output as plain text (they are NOT interpreted as HTML by the browser that loaded this page).</w:t>
+      </w:r>
+    </w:p>
+    <w:p>
+      <w:pPr>
+        <w:shd w:val="clear" w:color="auto" w:fill="FFFFFF"/>
+        <w:spacing w:before="100" w:beforeAutospacing="1" w:after="100" w:afterAutospacing="1"/>
+        <w:rPr>
+          <w:rFonts w:ascii="Roboto" w:eastAsia="Times New Roman" w:hAnsi="Roboto" w:cs="Times New Roman"/>
+          <w:color w:val="1C1D1F"/>
+        </w:rPr>
+      </w:pPr>
+      <w:r>
+        <w:rPr>
+          <w:rFonts w:ascii="Roboto" w:eastAsia="Times New Roman" w:hAnsi="Roboto" w:cs="Times New Roman"/>
+          <w:color w:val="1C1D1F"/>
+        </w:rPr>
+        <w:t>There are two main ways of achieving this:</w:t>
+      </w:r>
+    </w:p>
+    <w:p>
+      <w:pPr>
+        <w:numPr>
+          <w:ilvl w:val="0"/>
+          <w:numId w:val="12"/>
+        </w:numPr>
+        <w:shd w:val="clear" w:color="auto" w:fill="FFFFFF"/>
+        <w:spacing w:beforeAutospacing="1" w:afterAutospacing="1"/>
+        <w:rPr>
+          <w:rFonts w:ascii="Roboto" w:eastAsia="Times New Roman" w:hAnsi="Roboto" w:cs="Times New Roman"/>
+          <w:color w:val="1C1D1F"/>
+        </w:rPr>
+      </w:pPr>
+      <w:r>
+        <w:rPr>
+          <w:rFonts w:ascii="Roboto" w:eastAsia="Times New Roman" w:hAnsi="Roboto" w:cs="Times New Roman"/>
+          <w:color w:val="1C1D1F"/>
+        </w:rPr>
+        <w:t>You can use the special </w:t>
+      </w:r>
+      <w:r>
+        <w:rPr>
+          <w:rFonts w:ascii="Consolas" w:eastAsia="Times New Roman" w:hAnsi="Consolas" w:cs="Consolas"/>
+          <w:color w:val="B4690E"/>
+          <w:sz w:val="26"/>
+          <w:szCs w:val="26"/>
+          <w:bdr w:val="single" w:sz="6" w:space="0" w:color="D1D7DC" w:frame="1"/>
+          <w:shd w:val="clear" w:color="auto" w:fill="FFFFFF"/>
+        </w:rPr>
+        <w:t>&lt;pre&gt;...&lt;/pre&gt;</w:t>
+      </w:r>
+      <w:r>
+        <w:rPr>
+          <w:rFonts w:ascii="Roboto" w:eastAsia="Times New Roman" w:hAnsi="Roboto" w:cs="Times New Roman"/>
+          <w:color w:val="1C1D1F"/>
+        </w:rPr>
+        <w:t> tags (for "preformatted text") - these tags wrap any text (that may include HTML code) and "tell the browser" to </w:t>
+      </w:r>
+      <w:r>
+        <w:rPr>
+          <w:rFonts w:ascii="Roboto" w:eastAsia="Times New Roman" w:hAnsi="Roboto" w:cs="Times New Roman"/>
+          <w:b/>
+          <w:bCs/>
+          <w:color w:val="1C1D1F"/>
+        </w:rPr>
+        <w:t>output it as plain text</w:t>
+      </w:r>
+      <w:r>
+        <w:rPr>
+          <w:rFonts w:ascii="Roboto" w:eastAsia="Times New Roman" w:hAnsi="Roboto" w:cs="Times New Roman"/>
+          <w:color w:val="1C1D1F"/>
+        </w:rPr>
+        <w:t> (i.e. NOT interpret it as HTML code). When using </w:t>
+      </w:r>
+      <w:r>
+        <w:rPr>
+          <w:rFonts w:ascii="Consolas" w:eastAsia="Times New Roman" w:hAnsi="Consolas" w:cs="Consolas"/>
+          <w:color w:val="B4690E"/>
+          <w:sz w:val="26"/>
+          <w:szCs w:val="26"/>
+          <w:bdr w:val="single" w:sz="6" w:space="0" w:color="D1D7DC" w:frame="1"/>
+          <w:shd w:val="clear" w:color="auto" w:fill="FFFFFF"/>
+        </w:rPr>
+        <w:t>&lt;pre&gt;</w:t>
+      </w:r>
+      <w:r>
+        <w:rPr>
+          <w:rFonts w:ascii="Roboto" w:eastAsia="Times New Roman" w:hAnsi="Roboto" w:cs="Times New Roman"/>
+          <w:color w:val="1C1D1F"/>
+        </w:rPr>
+        <w:t>, whitespace is also preserved and NOT ignored (as it normally would be)</w:t>
+      </w:r>
+    </w:p>
+    <w:p>
+      <w:pPr>
+        <w:numPr>
+          <w:ilvl w:val="0"/>
+          <w:numId w:val="12"/>
+        </w:numPr>
+        <w:shd w:val="clear" w:color="auto" w:fill="FFFFFF"/>
+        <w:spacing w:beforeAutospacing="1" w:afterAutospacing="1"/>
+        <w:rPr>
+          <w:rFonts w:ascii="Roboto" w:eastAsia="Times New Roman" w:hAnsi="Roboto" w:cs="Times New Roman"/>
+          <w:color w:val="1C1D1F"/>
+        </w:rPr>
+      </w:pPr>
+      <w:r>
+        <w:rPr>
+          <w:rFonts w:ascii="Roboto" w:eastAsia="Times New Roman" w:hAnsi="Roboto" w:cs="Times New Roman"/>
+          <w:color w:val="1C1D1F"/>
+        </w:rPr>
+        <w:t>Alternatively, if you simply want to output the </w:t>
+      </w:r>
+      <w:r>
+        <w:rPr>
+          <w:rFonts w:ascii="Consolas" w:eastAsia="Times New Roman" w:hAnsi="Consolas" w:cs="Consolas"/>
+          <w:color w:val="B4690E"/>
+          <w:sz w:val="26"/>
+          <w:szCs w:val="26"/>
+          <w:bdr w:val="single" w:sz="6" w:space="0" w:color="D1D7DC" w:frame="1"/>
+          <w:shd w:val="clear" w:color="auto" w:fill="FFFFFF"/>
+        </w:rPr>
+        <w:t>"&lt;"</w:t>
+      </w:r>
+      <w:r>
+        <w:rPr>
+          <w:rFonts w:ascii="Roboto" w:eastAsia="Times New Roman" w:hAnsi="Roboto" w:cs="Times New Roman"/>
+          <w:color w:val="1C1D1F"/>
+        </w:rPr>
+        <w:t> character (e.g. in some math formula that should be shown on your page), you can use some special "shortcuts" (so-called "HTML entities") in your HTML code:</w:t>
+      </w:r>
+    </w:p>
+    <w:p>
+      <w:pPr>
+        <w:numPr>
+          <w:ilvl w:val="1"/>
+          <w:numId w:val="12"/>
+        </w:numPr>
+        <w:shd w:val="clear" w:color="auto" w:fill="FFFFFF"/>
+        <w:spacing w:beforeAutospacing="1" w:afterAutospacing="1"/>
+        <w:rPr>
+          <w:rFonts w:ascii="Roboto" w:eastAsia="Times New Roman" w:hAnsi="Roboto" w:cs="Times New Roman"/>
+          <w:color w:val="1C1D1F"/>
+        </w:rPr>
+      </w:pPr>
+      <w:r>
+        <w:rPr>
+          <w:rFonts w:ascii="Roboto" w:eastAsia="Times New Roman" w:hAnsi="Roboto" w:cs="Times New Roman"/>
+          <w:color w:val="1C1D1F"/>
+        </w:rPr>
+        <w:t>E.g. if you write </w:t>
+      </w:r>
+      <w:r>
+        <w:rPr>
+          <w:rFonts w:ascii="Consolas" w:eastAsia="Times New Roman" w:hAnsi="Consolas" w:cs="Consolas"/>
+          <w:color w:val="B4690E"/>
+          <w:sz w:val="26"/>
+          <w:szCs w:val="26"/>
+          <w:bdr w:val="single" w:sz="6" w:space="0" w:color="D1D7DC" w:frame="1"/>
+          <w:shd w:val="clear" w:color="auto" w:fill="FFFFFF"/>
+        </w:rPr>
+        <w:t>&amp;gt;</w:t>
+      </w:r>
+      <w:r>
+        <w:rPr>
+          <w:rFonts w:ascii="Roboto" w:eastAsia="Times New Roman" w:hAnsi="Roboto" w:cs="Times New Roman"/>
+          <w:color w:val="1C1D1F"/>
+        </w:rPr>
+        <w:t> in your HTML code, the browser will output the </w:t>
+      </w:r>
+      <w:r>
+        <w:rPr>
+          <w:rFonts w:ascii="Roboto" w:eastAsia="Times New Roman" w:hAnsi="Roboto" w:cs="Times New Roman"/>
+          <w:i/>
+          <w:iCs/>
+          <w:color w:val="1C1D1F"/>
+        </w:rPr>
+        <w:t>"&gt;"</w:t>
+      </w:r>
+      <w:r>
+        <w:rPr>
+          <w:rFonts w:ascii="Roboto" w:eastAsia="Times New Roman" w:hAnsi="Roboto" w:cs="Times New Roman"/>
+          <w:color w:val="1C1D1F"/>
+        </w:rPr>
+        <w:t> (</w:t>
+      </w:r>
+      <w:r>
+        <w:rPr>
+          <w:rFonts w:ascii="Roboto" w:eastAsia="Times New Roman" w:hAnsi="Roboto" w:cs="Times New Roman"/>
+          <w:b/>
+          <w:bCs/>
+          <w:color w:val="1C1D1F"/>
+        </w:rPr>
+        <w:t>g</w:t>
+      </w:r>
+      <w:r>
+        <w:rPr>
+          <w:rFonts w:ascii="Roboto" w:eastAsia="Times New Roman" w:hAnsi="Roboto" w:cs="Times New Roman"/>
+          <w:color w:val="1C1D1F"/>
+        </w:rPr>
+        <w:t>reater </w:t>
+      </w:r>
+      <w:r>
+        <w:rPr>
+          <w:rFonts w:ascii="Roboto" w:eastAsia="Times New Roman" w:hAnsi="Roboto" w:cs="Times New Roman"/>
+          <w:b/>
+          <w:bCs/>
+          <w:color w:val="1C1D1F"/>
+        </w:rPr>
+        <w:t>t</w:t>
+      </w:r>
+      <w:r>
+        <w:rPr>
+          <w:rFonts w:ascii="Roboto" w:eastAsia="Times New Roman" w:hAnsi="Roboto" w:cs="Times New Roman"/>
+          <w:color w:val="1C1D1F"/>
+        </w:rPr>
+        <w:t>han) symbol</w:t>
+      </w:r>
+    </w:p>
+    <w:p>
+      <w:pPr>
+        <w:numPr>
+          <w:ilvl w:val="1"/>
+          <w:numId w:val="12"/>
+        </w:numPr>
+        <w:shd w:val="clear" w:color="auto" w:fill="FFFFFF"/>
+        <w:spacing w:beforeAutospacing="1" w:afterAutospacing="1"/>
+        <w:rPr>
+          <w:rFonts w:ascii="Roboto" w:eastAsia="Times New Roman" w:hAnsi="Roboto" w:cs="Times New Roman"/>
+          <w:color w:val="1C1D1F"/>
+        </w:rPr>
+      </w:pPr>
+      <w:r>
+        <w:rPr>
+          <w:rFonts w:ascii="Consolas" w:eastAsia="Times New Roman" w:hAnsi="Consolas" w:cs="Consolas"/>
+          <w:color w:val="B4690E"/>
+          <w:sz w:val="26"/>
+          <w:szCs w:val="26"/>
+          <w:bdr w:val="single" w:sz="6" w:space="0" w:color="D1D7DC" w:frame="1"/>
+          <w:shd w:val="clear" w:color="auto" w:fill="FFFFFF"/>
+        </w:rPr>
+        <w:t>&amp;lt;</w:t>
+      </w:r>
+      <w:r>
+        <w:rPr>
+          <w:rFonts w:ascii="Roboto" w:eastAsia="Times New Roman" w:hAnsi="Roboto" w:cs="Times New Roman"/>
+          <w:color w:val="1C1D1F"/>
+        </w:rPr>
+        <w:t> =&gt; </w:t>
+      </w:r>
+      <w:r>
+        <w:rPr>
+          <w:rFonts w:ascii="Roboto" w:eastAsia="Times New Roman" w:hAnsi="Roboto" w:cs="Times New Roman"/>
+          <w:i/>
+          <w:iCs/>
+          <w:color w:val="1C1D1F"/>
+        </w:rPr>
+        <w:t>"&lt;"</w:t>
+      </w:r>
+      <w:r>
+        <w:rPr>
+          <w:rFonts w:ascii="Roboto" w:eastAsia="Times New Roman" w:hAnsi="Roboto" w:cs="Times New Roman"/>
+          <w:color w:val="1C1D1F"/>
+        </w:rPr>
+        <w:t> (</w:t>
+      </w:r>
+      <w:r>
+        <w:rPr>
+          <w:rFonts w:ascii="Roboto" w:eastAsia="Times New Roman" w:hAnsi="Roboto" w:cs="Times New Roman"/>
+          <w:b/>
+          <w:bCs/>
+          <w:color w:val="1C1D1F"/>
+        </w:rPr>
+        <w:t>l</w:t>
+      </w:r>
+      <w:r>
+        <w:rPr>
+          <w:rFonts w:ascii="Roboto" w:eastAsia="Times New Roman" w:hAnsi="Roboto" w:cs="Times New Roman"/>
+          <w:color w:val="1C1D1F"/>
+        </w:rPr>
+        <w:t>ower </w:t>
+      </w:r>
+      <w:r>
+        <w:rPr>
+          <w:rFonts w:ascii="Roboto" w:eastAsia="Times New Roman" w:hAnsi="Roboto" w:cs="Times New Roman"/>
+          <w:b/>
+          <w:bCs/>
+          <w:color w:val="1C1D1F"/>
+        </w:rPr>
+        <w:t>t</w:t>
+      </w:r>
+      <w:r>
+        <w:rPr>
+          <w:rFonts w:ascii="Roboto" w:eastAsia="Times New Roman" w:hAnsi="Roboto" w:cs="Times New Roman"/>
+          <w:color w:val="1C1D1F"/>
+        </w:rPr>
+        <w:t>han)</w:t>
+      </w:r>
+    </w:p>
+    <w:p>
+      <w:pPr>
+        <w:rPr>
+          <w:color w:val="000000" w:themeColor="text1"/>
+          <w:sz w:val="28"/>
+          <w:szCs w:val="28"/>
+          <w:lang w:val="en-US"/>
+        </w:rPr>
+      </w:pPr>
+    </w:p>
+    <w:p>
+      <w:pPr>
+        <w:rPr>
+          <w:color w:val="000000" w:themeColor="text1"/>
+          <w:sz w:val="28"/>
+          <w:szCs w:val="28"/>
+          <w:lang w:val="en-US"/>
+        </w:rPr>
+      </w:pPr>
+    </w:p>
+    <w:p>
+      <w:pPr>
+        <w:rPr>
+          <w:color w:val="000000" w:themeColor="text1"/>
+          <w:sz w:val="28"/>
+          <w:szCs w:val="28"/>
+          <w:lang w:val="en-US"/>
+        </w:rPr>
+      </w:pPr>
+    </w:p>
+    <w:p>
+      <w:pPr>
+        <w:rPr>
+          <w:color w:val="000000" w:themeColor="text1"/>
+          <w:sz w:val="28"/>
+          <w:szCs w:val="28"/>
+          <w:lang w:val="en-US"/>
+        </w:rPr>
+      </w:pPr>
+    </w:p>
+    <w:p>
+      <w:pPr>
+        <w:rPr>
+          <w:color w:val="000000" w:themeColor="text1"/>
+          <w:sz w:val="28"/>
+          <w:szCs w:val="28"/>
+          <w:lang w:val="en-US"/>
+        </w:rPr>
+      </w:pPr>
+    </w:p>
+    <w:p>
+      <w:pPr>
+        <w:rPr>
+          <w:lang w:val="en-US"/>
+        </w:rPr>
+      </w:pPr>
+    </w:p>
+    <w:p>
+      <w:pPr>
+        <w:rPr>
+          <w:lang w:val="en-US"/>
+        </w:rPr>
       </w:pPr>
     </w:p>
     <w:sectPr>
@@ -4281,6 +7877,417 @@
     </w:lvl>
   </w:abstractNum>
   <w:abstractNum w:abstractNumId="1" w15:restartNumberingAfterBreak="0">
+    <w:nsid w:val="1C6754C0"/>
+    <w:multiLevelType w:val="multilevel"/>
+    <w:tmpl w:val="481811CC"/>
+    <w:lvl w:ilvl="0">
+      <w:start w:val="1"/>
+      <w:numFmt w:val="bullet"/>
+      <w:lvlText w:val=""/>
+      <w:lvlJc w:val="left"/>
+      <w:pPr>
+        <w:tabs>
+          <w:tab w:val="num" w:pos="720"/>
+        </w:tabs>
+        <w:ind w:left="720" w:hanging="360"/>
+      </w:pPr>
+      <w:rPr>
+        <w:rFonts w:ascii="Symbol" w:hAnsi="Symbol" w:hint="default"/>
+        <w:sz w:val="20"/>
+      </w:rPr>
+    </w:lvl>
+    <w:lvl w:ilvl="1">
+      <w:start w:val="1"/>
+      <w:numFmt w:val="bullet"/>
+      <w:lvlText w:val=""/>
+      <w:lvlJc w:val="left"/>
+      <w:pPr>
+        <w:tabs>
+          <w:tab w:val="num" w:pos="1440"/>
+        </w:tabs>
+        <w:ind w:left="1440" w:hanging="360"/>
+      </w:pPr>
+      <w:rPr>
+        <w:rFonts w:ascii="Symbol" w:hAnsi="Symbol" w:hint="default"/>
+        <w:sz w:val="20"/>
+      </w:rPr>
+    </w:lvl>
+    <w:lvl w:ilvl="2" w:tentative="1">
+      <w:start w:val="1"/>
+      <w:numFmt w:val="bullet"/>
+      <w:lvlText w:val=""/>
+      <w:lvlJc w:val="left"/>
+      <w:pPr>
+        <w:tabs>
+          <w:tab w:val="num" w:pos="2160"/>
+        </w:tabs>
+        <w:ind w:left="2160" w:hanging="360"/>
+      </w:pPr>
+      <w:rPr>
+        <w:rFonts w:ascii="Symbol" w:hAnsi="Symbol" w:hint="default"/>
+        <w:sz w:val="20"/>
+      </w:rPr>
+    </w:lvl>
+    <w:lvl w:ilvl="3" w:tentative="1">
+      <w:start w:val="1"/>
+      <w:numFmt w:val="bullet"/>
+      <w:lvlText w:val=""/>
+      <w:lvlJc w:val="left"/>
+      <w:pPr>
+        <w:tabs>
+          <w:tab w:val="num" w:pos="2880"/>
+        </w:tabs>
+        <w:ind w:left="2880" w:hanging="360"/>
+      </w:pPr>
+      <w:rPr>
+        <w:rFonts w:ascii="Symbol" w:hAnsi="Symbol" w:hint="default"/>
+        <w:sz w:val="20"/>
+      </w:rPr>
+    </w:lvl>
+    <w:lvl w:ilvl="4" w:tentative="1">
+      <w:start w:val="1"/>
+      <w:numFmt w:val="bullet"/>
+      <w:lvlText w:val=""/>
+      <w:lvlJc w:val="left"/>
+      <w:pPr>
+        <w:tabs>
+          <w:tab w:val="num" w:pos="3600"/>
+        </w:tabs>
+        <w:ind w:left="3600" w:hanging="360"/>
+      </w:pPr>
+      <w:rPr>
+        <w:rFonts w:ascii="Symbol" w:hAnsi="Symbol" w:hint="default"/>
+        <w:sz w:val="20"/>
+      </w:rPr>
+    </w:lvl>
+    <w:lvl w:ilvl="5" w:tentative="1">
+      <w:start w:val="1"/>
+      <w:numFmt w:val="bullet"/>
+      <w:lvlText w:val=""/>
+      <w:lvlJc w:val="left"/>
+      <w:pPr>
+        <w:tabs>
+          <w:tab w:val="num" w:pos="4320"/>
+        </w:tabs>
+        <w:ind w:left="4320" w:hanging="360"/>
+      </w:pPr>
+      <w:rPr>
+        <w:rFonts w:ascii="Symbol" w:hAnsi="Symbol" w:hint="default"/>
+        <w:sz w:val="20"/>
+      </w:rPr>
+    </w:lvl>
+    <w:lvl w:ilvl="6" w:tentative="1">
+      <w:start w:val="1"/>
+      <w:numFmt w:val="bullet"/>
+      <w:lvlText w:val=""/>
+      <w:lvlJc w:val="left"/>
+      <w:pPr>
+        <w:tabs>
+          <w:tab w:val="num" w:pos="5040"/>
+        </w:tabs>
+        <w:ind w:left="5040" w:hanging="360"/>
+      </w:pPr>
+      <w:rPr>
+        <w:rFonts w:ascii="Symbol" w:hAnsi="Symbol" w:hint="default"/>
+        <w:sz w:val="20"/>
+      </w:rPr>
+    </w:lvl>
+    <w:lvl w:ilvl="7" w:tentative="1">
+      <w:start w:val="1"/>
+      <w:numFmt w:val="bullet"/>
+      <w:lvlText w:val=""/>
+      <w:lvlJc w:val="left"/>
+      <w:pPr>
+        <w:tabs>
+          <w:tab w:val="num" w:pos="5760"/>
+        </w:tabs>
+        <w:ind w:left="5760" w:hanging="360"/>
+      </w:pPr>
+      <w:rPr>
+        <w:rFonts w:ascii="Symbol" w:hAnsi="Symbol" w:hint="default"/>
+        <w:sz w:val="20"/>
+      </w:rPr>
+    </w:lvl>
+    <w:lvl w:ilvl="8" w:tentative="1">
+      <w:start w:val="1"/>
+      <w:numFmt w:val="bullet"/>
+      <w:lvlText w:val=""/>
+      <w:lvlJc w:val="left"/>
+      <w:pPr>
+        <w:tabs>
+          <w:tab w:val="num" w:pos="6480"/>
+        </w:tabs>
+        <w:ind w:left="6480" w:hanging="360"/>
+      </w:pPr>
+      <w:rPr>
+        <w:rFonts w:ascii="Symbol" w:hAnsi="Symbol" w:hint="default"/>
+        <w:sz w:val="20"/>
+      </w:rPr>
+    </w:lvl>
+  </w:abstractNum>
+  <w:abstractNum w:abstractNumId="2" w15:restartNumberingAfterBreak="0">
+    <w:nsid w:val="24C66FFC"/>
+    <w:multiLevelType w:val="multilevel"/>
+    <w:tmpl w:val="E4984652"/>
+    <w:lvl w:ilvl="0">
+      <w:start w:val="1"/>
+      <w:numFmt w:val="bullet"/>
+      <w:lvlText w:val=""/>
+      <w:lvlJc w:val="left"/>
+      <w:pPr>
+        <w:tabs>
+          <w:tab w:val="num" w:pos="720"/>
+        </w:tabs>
+        <w:ind w:left="720" w:hanging="360"/>
+      </w:pPr>
+      <w:rPr>
+        <w:rFonts w:ascii="Symbol" w:hAnsi="Symbol" w:hint="default"/>
+        <w:sz w:val="20"/>
+      </w:rPr>
+    </w:lvl>
+    <w:lvl w:ilvl="1" w:tentative="1">
+      <w:start w:val="1"/>
+      <w:numFmt w:val="bullet"/>
+      <w:lvlText w:val=""/>
+      <w:lvlJc w:val="left"/>
+      <w:pPr>
+        <w:tabs>
+          <w:tab w:val="num" w:pos="1440"/>
+        </w:tabs>
+        <w:ind w:left="1440" w:hanging="360"/>
+      </w:pPr>
+      <w:rPr>
+        <w:rFonts w:ascii="Symbol" w:hAnsi="Symbol" w:hint="default"/>
+        <w:sz w:val="20"/>
+      </w:rPr>
+    </w:lvl>
+    <w:lvl w:ilvl="2" w:tentative="1">
+      <w:start w:val="1"/>
+      <w:numFmt w:val="bullet"/>
+      <w:lvlText w:val=""/>
+      <w:lvlJc w:val="left"/>
+      <w:pPr>
+        <w:tabs>
+          <w:tab w:val="num" w:pos="2160"/>
+        </w:tabs>
+        <w:ind w:left="2160" w:hanging="360"/>
+      </w:pPr>
+      <w:rPr>
+        <w:rFonts w:ascii="Symbol" w:hAnsi="Symbol" w:hint="default"/>
+        <w:sz w:val="20"/>
+      </w:rPr>
+    </w:lvl>
+    <w:lvl w:ilvl="3" w:tentative="1">
+      <w:start w:val="1"/>
+      <w:numFmt w:val="bullet"/>
+      <w:lvlText w:val=""/>
+      <w:lvlJc w:val="left"/>
+      <w:pPr>
+        <w:tabs>
+          <w:tab w:val="num" w:pos="2880"/>
+        </w:tabs>
+        <w:ind w:left="2880" w:hanging="360"/>
+      </w:pPr>
+      <w:rPr>
+        <w:rFonts w:ascii="Symbol" w:hAnsi="Symbol" w:hint="default"/>
+        <w:sz w:val="20"/>
+      </w:rPr>
+    </w:lvl>
+    <w:lvl w:ilvl="4" w:tentative="1">
+      <w:start w:val="1"/>
+      <w:numFmt w:val="bullet"/>
+      <w:lvlText w:val=""/>
+      <w:lvlJc w:val="left"/>
+      <w:pPr>
+        <w:tabs>
+          <w:tab w:val="num" w:pos="3600"/>
+        </w:tabs>
+        <w:ind w:left="3600" w:hanging="360"/>
+      </w:pPr>
+      <w:rPr>
+        <w:rFonts w:ascii="Symbol" w:hAnsi="Symbol" w:hint="default"/>
+        <w:sz w:val="20"/>
+      </w:rPr>
+    </w:lvl>
+    <w:lvl w:ilvl="5" w:tentative="1">
+      <w:start w:val="1"/>
+      <w:numFmt w:val="bullet"/>
+      <w:lvlText w:val=""/>
+      <w:lvlJc w:val="left"/>
+      <w:pPr>
+        <w:tabs>
+          <w:tab w:val="num" w:pos="4320"/>
+        </w:tabs>
+        <w:ind w:left="4320" w:hanging="360"/>
+      </w:pPr>
+      <w:rPr>
+        <w:rFonts w:ascii="Symbol" w:hAnsi="Symbol" w:hint="default"/>
+        <w:sz w:val="20"/>
+      </w:rPr>
+    </w:lvl>
+    <w:lvl w:ilvl="6" w:tentative="1">
+      <w:start w:val="1"/>
+      <w:numFmt w:val="bullet"/>
+      <w:lvlText w:val=""/>
+      <w:lvlJc w:val="left"/>
+      <w:pPr>
+        <w:tabs>
+          <w:tab w:val="num" w:pos="5040"/>
+        </w:tabs>
+        <w:ind w:left="5040" w:hanging="360"/>
+      </w:pPr>
+      <w:rPr>
+        <w:rFonts w:ascii="Symbol" w:hAnsi="Symbol" w:hint="default"/>
+        <w:sz w:val="20"/>
+      </w:rPr>
+    </w:lvl>
+    <w:lvl w:ilvl="7" w:tentative="1">
+      <w:start w:val="1"/>
+      <w:numFmt w:val="bullet"/>
+      <w:lvlText w:val=""/>
+      <w:lvlJc w:val="left"/>
+      <w:pPr>
+        <w:tabs>
+          <w:tab w:val="num" w:pos="5760"/>
+        </w:tabs>
+        <w:ind w:left="5760" w:hanging="360"/>
+      </w:pPr>
+      <w:rPr>
+        <w:rFonts w:ascii="Symbol" w:hAnsi="Symbol" w:hint="default"/>
+        <w:sz w:val="20"/>
+      </w:rPr>
+    </w:lvl>
+    <w:lvl w:ilvl="8" w:tentative="1">
+      <w:start w:val="1"/>
+      <w:numFmt w:val="bullet"/>
+      <w:lvlText w:val=""/>
+      <w:lvlJc w:val="left"/>
+      <w:pPr>
+        <w:tabs>
+          <w:tab w:val="num" w:pos="6480"/>
+        </w:tabs>
+        <w:ind w:left="6480" w:hanging="360"/>
+      </w:pPr>
+      <w:rPr>
+        <w:rFonts w:ascii="Symbol" w:hAnsi="Symbol" w:hint="default"/>
+        <w:sz w:val="20"/>
+      </w:rPr>
+    </w:lvl>
+  </w:abstractNum>
+  <w:abstractNum w:abstractNumId="3" w15:restartNumberingAfterBreak="0">
+    <w:nsid w:val="2A611420"/>
+    <w:multiLevelType w:val="hybridMultilevel"/>
+    <w:tmpl w:val="A8E29B24"/>
+    <w:lvl w:ilvl="0" w:tplc="04090001">
+      <w:start w:val="1"/>
+      <w:numFmt w:val="bullet"/>
+      <w:lvlText w:val=""/>
+      <w:lvlJc w:val="left"/>
+      <w:pPr>
+        <w:ind w:left="720" w:hanging="360"/>
+      </w:pPr>
+      <w:rPr>
+        <w:rFonts w:ascii="Symbol" w:hAnsi="Symbol" w:hint="default"/>
+      </w:rPr>
+    </w:lvl>
+    <w:lvl w:ilvl="1" w:tplc="04090003" w:tentative="1">
+      <w:start w:val="1"/>
+      <w:numFmt w:val="bullet"/>
+      <w:lvlText w:val="o"/>
+      <w:lvlJc w:val="left"/>
+      <w:pPr>
+        <w:ind w:left="1440" w:hanging="360"/>
+      </w:pPr>
+      <w:rPr>
+        <w:rFonts w:ascii="Courier New" w:hAnsi="Courier New" w:cs="Courier New" w:hint="default"/>
+      </w:rPr>
+    </w:lvl>
+    <w:lvl w:ilvl="2" w:tplc="04090005" w:tentative="1">
+      <w:start w:val="1"/>
+      <w:numFmt w:val="bullet"/>
+      <w:lvlText w:val=""/>
+      <w:lvlJc w:val="left"/>
+      <w:pPr>
+        <w:ind w:left="2160" w:hanging="360"/>
+      </w:pPr>
+      <w:rPr>
+        <w:rFonts w:ascii="Wingdings" w:hAnsi="Wingdings" w:hint="default"/>
+      </w:rPr>
+    </w:lvl>
+    <w:lvl w:ilvl="3" w:tplc="04090001" w:tentative="1">
+      <w:start w:val="1"/>
+      <w:numFmt w:val="bullet"/>
+      <w:lvlText w:val=""/>
+      <w:lvlJc w:val="left"/>
+      <w:pPr>
+        <w:ind w:left="2880" w:hanging="360"/>
+      </w:pPr>
+      <w:rPr>
+        <w:rFonts w:ascii="Symbol" w:hAnsi="Symbol" w:hint="default"/>
+      </w:rPr>
+    </w:lvl>
+    <w:lvl w:ilvl="4" w:tplc="04090003" w:tentative="1">
+      <w:start w:val="1"/>
+      <w:numFmt w:val="bullet"/>
+      <w:lvlText w:val="o"/>
+      <w:lvlJc w:val="left"/>
+      <w:pPr>
+        <w:ind w:left="3600" w:hanging="360"/>
+      </w:pPr>
+      <w:rPr>
+        <w:rFonts w:ascii="Courier New" w:hAnsi="Courier New" w:cs="Courier New" w:hint="default"/>
+      </w:rPr>
+    </w:lvl>
+    <w:lvl w:ilvl="5" w:tplc="04090005" w:tentative="1">
+      <w:start w:val="1"/>
+      <w:numFmt w:val="bullet"/>
+      <w:lvlText w:val=""/>
+      <w:lvlJc w:val="left"/>
+      <w:pPr>
+        <w:ind w:left="4320" w:hanging="360"/>
+      </w:pPr>
+      <w:rPr>
+        <w:rFonts w:ascii="Wingdings" w:hAnsi="Wingdings" w:hint="default"/>
+      </w:rPr>
+    </w:lvl>
+    <w:lvl w:ilvl="6" w:tplc="04090001" w:tentative="1">
+      <w:start w:val="1"/>
+      <w:numFmt w:val="bullet"/>
+      <w:lvlText w:val=""/>
+      <w:lvlJc w:val="left"/>
+      <w:pPr>
+        <w:ind w:left="5040" w:hanging="360"/>
+      </w:pPr>
+      <w:rPr>
+        <w:rFonts w:ascii="Symbol" w:hAnsi="Symbol" w:hint="default"/>
+      </w:rPr>
+    </w:lvl>
+    <w:lvl w:ilvl="7" w:tplc="04090003" w:tentative="1">
+      <w:start w:val="1"/>
+      <w:numFmt w:val="bullet"/>
+      <w:lvlText w:val="o"/>
+      <w:lvlJc w:val="left"/>
+      <w:pPr>
+        <w:ind w:left="5760" w:hanging="360"/>
+      </w:pPr>
+      <w:rPr>
+        <w:rFonts w:ascii="Courier New" w:hAnsi="Courier New" w:cs="Courier New" w:hint="default"/>
+      </w:rPr>
+    </w:lvl>
+    <w:lvl w:ilvl="8" w:tplc="04090005" w:tentative="1">
+      <w:start w:val="1"/>
+      <w:numFmt w:val="bullet"/>
+      <w:lvlText w:val=""/>
+      <w:lvlJc w:val="left"/>
+      <w:pPr>
+        <w:ind w:left="6480" w:hanging="360"/>
+      </w:pPr>
+      <w:rPr>
+        <w:rFonts w:ascii="Wingdings" w:hAnsi="Wingdings" w:hint="default"/>
+      </w:rPr>
+    </w:lvl>
+  </w:abstractNum>
+  <w:abstractNum w:abstractNumId="4" w15:restartNumberingAfterBreak="0">
     <w:nsid w:val="363C4B6E"/>
     <w:multiLevelType w:val="multilevel"/>
     <w:tmpl w:val="F000CAEC"/>
@@ -4393,7 +8400,7 @@
       </w:pPr>
     </w:lvl>
   </w:abstractNum>
-  <w:abstractNum w:abstractNumId="2" w15:restartNumberingAfterBreak="0">
+  <w:abstractNum w:abstractNumId="5" w15:restartNumberingAfterBreak="0">
     <w:nsid w:val="377A04A3"/>
     <w:multiLevelType w:val="hybridMultilevel"/>
     <w:tmpl w:val="6074A0EA"/>
@@ -4505,7 +8512,120 @@
       </w:rPr>
     </w:lvl>
   </w:abstractNum>
-  <w:abstractNum w:abstractNumId="3" w15:restartNumberingAfterBreak="0">
+  <w:abstractNum w:abstractNumId="6" w15:restartNumberingAfterBreak="0">
+    <w:nsid w:val="3F6A78C7"/>
+    <w:multiLevelType w:val="multilevel"/>
+    <w:tmpl w:val="9DAC5318"/>
+    <w:lvl w:ilvl="0">
+      <w:start w:val="1"/>
+      <w:numFmt w:val="decimal"/>
+      <w:lvlText w:val="%1."/>
+      <w:lvlJc w:val="left"/>
+      <w:pPr>
+        <w:tabs>
+          <w:tab w:val="num" w:pos="720"/>
+        </w:tabs>
+        <w:ind w:left="720" w:hanging="360"/>
+      </w:pPr>
+    </w:lvl>
+    <w:lvl w:ilvl="1" w:tentative="1">
+      <w:start w:val="1"/>
+      <w:numFmt w:val="decimal"/>
+      <w:lvlText w:val="%2."/>
+      <w:lvlJc w:val="left"/>
+      <w:pPr>
+        <w:tabs>
+          <w:tab w:val="num" w:pos="1440"/>
+        </w:tabs>
+        <w:ind w:left="1440" w:hanging="360"/>
+      </w:pPr>
+    </w:lvl>
+    <w:lvl w:ilvl="2" w:tentative="1">
+      <w:start w:val="1"/>
+      <w:numFmt w:val="decimal"/>
+      <w:lvlText w:val="%3."/>
+      <w:lvlJc w:val="left"/>
+      <w:pPr>
+        <w:tabs>
+          <w:tab w:val="num" w:pos="2160"/>
+        </w:tabs>
+        <w:ind w:left="2160" w:hanging="360"/>
+      </w:pPr>
+    </w:lvl>
+    <w:lvl w:ilvl="3" w:tentative="1">
+      <w:start w:val="1"/>
+      <w:numFmt w:val="decimal"/>
+      <w:lvlText w:val="%4."/>
+      <w:lvlJc w:val="left"/>
+      <w:pPr>
+        <w:tabs>
+          <w:tab w:val="num" w:pos="2880"/>
+        </w:tabs>
+        <w:ind w:left="2880" w:hanging="360"/>
+      </w:pPr>
+    </w:lvl>
+    <w:lvl w:ilvl="4" w:tentative="1">
+      <w:start w:val="1"/>
+      <w:numFmt w:val="decimal"/>
+      <w:lvlText w:val="%5."/>
+      <w:lvlJc w:val="left"/>
+      <w:pPr>
+        <w:tabs>
+          <w:tab w:val="num" w:pos="3600"/>
+        </w:tabs>
+        <w:ind w:left="3600" w:hanging="360"/>
+      </w:pPr>
+    </w:lvl>
+    <w:lvl w:ilvl="5" w:tentative="1">
+      <w:start w:val="1"/>
+      <w:numFmt w:val="decimal"/>
+      <w:lvlText w:val="%6."/>
+      <w:lvlJc w:val="left"/>
+      <w:pPr>
+        <w:tabs>
+          <w:tab w:val="num" w:pos="4320"/>
+        </w:tabs>
+        <w:ind w:left="4320" w:hanging="360"/>
+      </w:pPr>
+    </w:lvl>
+    <w:lvl w:ilvl="6" w:tentative="1">
+      <w:start w:val="1"/>
+      <w:numFmt w:val="decimal"/>
+      <w:lvlText w:val="%7."/>
+      <w:lvlJc w:val="left"/>
+      <w:pPr>
+        <w:tabs>
+          <w:tab w:val="num" w:pos="5040"/>
+        </w:tabs>
+        <w:ind w:left="5040" w:hanging="360"/>
+      </w:pPr>
+    </w:lvl>
+    <w:lvl w:ilvl="7" w:tentative="1">
+      <w:start w:val="1"/>
+      <w:numFmt w:val="decimal"/>
+      <w:lvlText w:val="%8."/>
+      <w:lvlJc w:val="left"/>
+      <w:pPr>
+        <w:tabs>
+          <w:tab w:val="num" w:pos="5760"/>
+        </w:tabs>
+        <w:ind w:left="5760" w:hanging="360"/>
+      </w:pPr>
+    </w:lvl>
+    <w:lvl w:ilvl="8" w:tentative="1">
+      <w:start w:val="1"/>
+      <w:numFmt w:val="decimal"/>
+      <w:lvlText w:val="%9."/>
+      <w:lvlJc w:val="left"/>
+      <w:pPr>
+        <w:tabs>
+          <w:tab w:val="num" w:pos="6480"/>
+        </w:tabs>
+        <w:ind w:left="6480" w:hanging="360"/>
+      </w:pPr>
+    </w:lvl>
+  </w:abstractNum>
+  <w:abstractNum w:abstractNumId="7" w15:restartNumberingAfterBreak="0">
     <w:nsid w:val="50173C80"/>
     <w:multiLevelType w:val="multilevel"/>
     <w:tmpl w:val="75EC3BBA"/>
@@ -4618,7 +8738,7 @@
       </w:pPr>
     </w:lvl>
   </w:abstractNum>
-  <w:abstractNum w:abstractNumId="4" w15:restartNumberingAfterBreak="0">
+  <w:abstractNum w:abstractNumId="8" w15:restartNumberingAfterBreak="0">
     <w:nsid w:val="5A832C96"/>
     <w:multiLevelType w:val="multilevel"/>
     <w:tmpl w:val="86921504"/>
@@ -4767,7 +8887,7 @@
       </w:rPr>
     </w:lvl>
   </w:abstractNum>
-  <w:abstractNum w:abstractNumId="5" w15:restartNumberingAfterBreak="0">
+  <w:abstractNum w:abstractNumId="9" w15:restartNumberingAfterBreak="0">
     <w:nsid w:val="6F9F7C8A"/>
     <w:multiLevelType w:val="multilevel"/>
     <w:tmpl w:val="31388B30"/>
@@ -4880,7 +9000,120 @@
       </w:pPr>
     </w:lvl>
   </w:abstractNum>
-  <w:abstractNum w:abstractNumId="6" w15:restartNumberingAfterBreak="0">
+  <w:abstractNum w:abstractNumId="10" w15:restartNumberingAfterBreak="0">
+    <w:nsid w:val="7C9F2B6C"/>
+    <w:multiLevelType w:val="multilevel"/>
+    <w:tmpl w:val="101EC3B8"/>
+    <w:lvl w:ilvl="0">
+      <w:start w:val="1"/>
+      <w:numFmt w:val="decimal"/>
+      <w:lvlText w:val="%1."/>
+      <w:lvlJc w:val="left"/>
+      <w:pPr>
+        <w:tabs>
+          <w:tab w:val="num" w:pos="720"/>
+        </w:tabs>
+        <w:ind w:left="720" w:hanging="360"/>
+      </w:pPr>
+    </w:lvl>
+    <w:lvl w:ilvl="1" w:tentative="1">
+      <w:start w:val="1"/>
+      <w:numFmt w:val="decimal"/>
+      <w:lvlText w:val="%2."/>
+      <w:lvlJc w:val="left"/>
+      <w:pPr>
+        <w:tabs>
+          <w:tab w:val="num" w:pos="1440"/>
+        </w:tabs>
+        <w:ind w:left="1440" w:hanging="360"/>
+      </w:pPr>
+    </w:lvl>
+    <w:lvl w:ilvl="2" w:tentative="1">
+      <w:start w:val="1"/>
+      <w:numFmt w:val="decimal"/>
+      <w:lvlText w:val="%3."/>
+      <w:lvlJc w:val="left"/>
+      <w:pPr>
+        <w:tabs>
+          <w:tab w:val="num" w:pos="2160"/>
+        </w:tabs>
+        <w:ind w:left="2160" w:hanging="360"/>
+      </w:pPr>
+    </w:lvl>
+    <w:lvl w:ilvl="3" w:tentative="1">
+      <w:start w:val="1"/>
+      <w:numFmt w:val="decimal"/>
+      <w:lvlText w:val="%4."/>
+      <w:lvlJc w:val="left"/>
+      <w:pPr>
+        <w:tabs>
+          <w:tab w:val="num" w:pos="2880"/>
+        </w:tabs>
+        <w:ind w:left="2880" w:hanging="360"/>
+      </w:pPr>
+    </w:lvl>
+    <w:lvl w:ilvl="4" w:tentative="1">
+      <w:start w:val="1"/>
+      <w:numFmt w:val="decimal"/>
+      <w:lvlText w:val="%5."/>
+      <w:lvlJc w:val="left"/>
+      <w:pPr>
+        <w:tabs>
+          <w:tab w:val="num" w:pos="3600"/>
+        </w:tabs>
+        <w:ind w:left="3600" w:hanging="360"/>
+      </w:pPr>
+    </w:lvl>
+    <w:lvl w:ilvl="5" w:tentative="1">
+      <w:start w:val="1"/>
+      <w:numFmt w:val="decimal"/>
+      <w:lvlText w:val="%6."/>
+      <w:lvlJc w:val="left"/>
+      <w:pPr>
+        <w:tabs>
+          <w:tab w:val="num" w:pos="4320"/>
+        </w:tabs>
+        <w:ind w:left="4320" w:hanging="360"/>
+      </w:pPr>
+    </w:lvl>
+    <w:lvl w:ilvl="6" w:tentative="1">
+      <w:start w:val="1"/>
+      <w:numFmt w:val="decimal"/>
+      <w:lvlText w:val="%7."/>
+      <w:lvlJc w:val="left"/>
+      <w:pPr>
+        <w:tabs>
+          <w:tab w:val="num" w:pos="5040"/>
+        </w:tabs>
+        <w:ind w:left="5040" w:hanging="360"/>
+      </w:pPr>
+    </w:lvl>
+    <w:lvl w:ilvl="7" w:tentative="1">
+      <w:start w:val="1"/>
+      <w:numFmt w:val="decimal"/>
+      <w:lvlText w:val="%8."/>
+      <w:lvlJc w:val="left"/>
+      <w:pPr>
+        <w:tabs>
+          <w:tab w:val="num" w:pos="5760"/>
+        </w:tabs>
+        <w:ind w:left="5760" w:hanging="360"/>
+      </w:pPr>
+    </w:lvl>
+    <w:lvl w:ilvl="8" w:tentative="1">
+      <w:start w:val="1"/>
+      <w:numFmt w:val="decimal"/>
+      <w:lvlText w:val="%9."/>
+      <w:lvlJc w:val="left"/>
+      <w:pPr>
+        <w:tabs>
+          <w:tab w:val="num" w:pos="6480"/>
+        </w:tabs>
+        <w:ind w:left="6480" w:hanging="360"/>
+      </w:pPr>
+    </w:lvl>
+  </w:abstractNum>
+  <w:abstractNum w:abstractNumId="11" w15:restartNumberingAfterBreak="0">
     <w:nsid w:val="7EE157A0"/>
     <w:multiLevelType w:val="multilevel"/>
     <w:tmpl w:val="7318DAA0"/>
@@ -4993,25 +9226,40 @@
     </w:lvl>
   </w:abstractNum>
   <w:num w:numId="1" w16cid:durableId="1708263005">
-    <w:abstractNumId w:val="2"/>
+    <w:abstractNumId w:val="5"/>
   </w:num>
   <w:num w:numId="2" w16cid:durableId="31882461">
-    <w:abstractNumId w:val="6"/>
+    <w:abstractNumId w:val="11"/>
   </w:num>
   <w:num w:numId="3" w16cid:durableId="2123570575">
     <w:abstractNumId w:val="0"/>
   </w:num>
   <w:num w:numId="4" w16cid:durableId="819424299">
+    <w:abstractNumId w:val="8"/>
+  </w:num>
+  <w:num w:numId="5" w16cid:durableId="159736217">
+    <w:abstractNumId w:val="9"/>
+  </w:num>
+  <w:num w:numId="6" w16cid:durableId="2090693548">
     <w:abstractNumId w:val="4"/>
   </w:num>
-  <w:num w:numId="5" w16cid:durableId="159736217">
-    <w:abstractNumId w:val="5"/>
+  <w:num w:numId="7" w16cid:durableId="1627933647">
+    <w:abstractNumId w:val="7"/>
   </w:num>
-  <w:num w:numId="6" w16cid:durableId="2090693548">
+  <w:num w:numId="8" w16cid:durableId="72094214">
+    <w:abstractNumId w:val="3"/>
+  </w:num>
+  <w:num w:numId="9" w16cid:durableId="1805392883">
+    <w:abstractNumId w:val="2"/>
+  </w:num>
+  <w:num w:numId="10" w16cid:durableId="1648705177">
+    <w:abstractNumId w:val="6"/>
+  </w:num>
+  <w:num w:numId="11" w16cid:durableId="737433936">
+    <w:abstractNumId w:val="10"/>
+  </w:num>
+  <w:num w:numId="12" w16cid:durableId="252129314">
     <w:abstractNumId w:val="1"/>
-  </w:num>
-  <w:num w:numId="7" w16cid:durableId="1627933647">
-    <w:abstractNumId w:val="3"/>
   </w:num>
 </w:numbering>
 </file>
@@ -5411,6 +9659,23 @@
     <w:name w:val="Normal"/>
     <w:qFormat/>
   </w:style>
+  <w:style w:type="paragraph" w:styleId="Heading4">
+    <w:name w:val="heading 4"/>
+    <w:basedOn w:val="Normal"/>
+    <w:link w:val="Heading4Char"/>
+    <w:uiPriority w:val="9"/>
+    <w:qFormat/>
+    <w:rsid w:val="006E3E28"/>
+    <w:pPr>
+      <w:spacing w:before="100" w:beforeAutospacing="1" w:after="100" w:afterAutospacing="1"/>
+      <w:outlineLvl w:val="3"/>
+    </w:pPr>
+    <w:rPr>
+      <w:rFonts w:ascii="Times New Roman" w:eastAsia="Times New Roman" w:hAnsi="Times New Roman" w:cs="Times New Roman"/>
+      <w:b/>
+      <w:bCs/>
+    </w:rPr>
+  </w:style>
   <w:style w:type="character" w:default="1" w:styleId="DefaultParagraphFont">
     <w:name w:val="Default Paragraph Font"/>
     <w:uiPriority w:val="1"/>
@@ -5583,6 +9848,84 @@
     <w:rPr>
       <w:i/>
       <w:iCs/>
+    </w:rPr>
+  </w:style>
+  <w:style w:type="character" w:customStyle="1" w:styleId="Heading4Char">
+    <w:name w:val="Heading 4 Char"/>
+    <w:basedOn w:val="DefaultParagraphFont"/>
+    <w:link w:val="Heading4"/>
+    <w:uiPriority w:val="9"/>
+    <w:rsid w:val="006E3E28"/>
+    <w:rPr>
+      <w:rFonts w:ascii="Times New Roman" w:eastAsia="Times New Roman" w:hAnsi="Times New Roman" w:cs="Times New Roman"/>
+      <w:b/>
+      <w:bCs/>
+    </w:rPr>
+  </w:style>
+  <w:style w:type="paragraph" w:customStyle="1" w:styleId="l4">
+    <w:name w:val="l4"/>
+    <w:basedOn w:val="Normal"/>
+    <w:rsid w:val="006E3E28"/>
+    <w:pPr>
+      <w:spacing w:before="100" w:beforeAutospacing="1" w:after="100" w:afterAutospacing="1"/>
+    </w:pPr>
+    <w:rPr>
+      <w:rFonts w:ascii="Times New Roman" w:eastAsia="Times New Roman" w:hAnsi="Times New Roman" w:cs="Times New Roman"/>
+    </w:rPr>
+  </w:style>
+  <w:style w:type="paragraph" w:customStyle="1" w:styleId="l5">
+    <w:name w:val="l5"/>
+    <w:basedOn w:val="Normal"/>
+    <w:rsid w:val="006E3E28"/>
+    <w:pPr>
+      <w:spacing w:before="100" w:beforeAutospacing="1" w:after="100" w:afterAutospacing="1"/>
+    </w:pPr>
+    <w:rPr>
+      <w:rFonts w:ascii="Times New Roman" w:eastAsia="Times New Roman" w:hAnsi="Times New Roman" w:cs="Times New Roman"/>
+    </w:rPr>
+  </w:style>
+  <w:style w:type="paragraph" w:customStyle="1" w:styleId="l6">
+    <w:name w:val="l6"/>
+    <w:basedOn w:val="Normal"/>
+    <w:rsid w:val="006E3E28"/>
+    <w:pPr>
+      <w:spacing w:before="100" w:beforeAutospacing="1" w:after="100" w:afterAutospacing="1"/>
+    </w:pPr>
+    <w:rPr>
+      <w:rFonts w:ascii="Times New Roman" w:eastAsia="Times New Roman" w:hAnsi="Times New Roman" w:cs="Times New Roman"/>
+    </w:rPr>
+  </w:style>
+  <w:style w:type="paragraph" w:customStyle="1" w:styleId="l7">
+    <w:name w:val="l7"/>
+    <w:basedOn w:val="Normal"/>
+    <w:rsid w:val="006E3E28"/>
+    <w:pPr>
+      <w:spacing w:before="100" w:beforeAutospacing="1" w:after="100" w:afterAutospacing="1"/>
+    </w:pPr>
+    <w:rPr>
+      <w:rFonts w:ascii="Times New Roman" w:eastAsia="Times New Roman" w:hAnsi="Times New Roman" w:cs="Times New Roman"/>
+    </w:rPr>
+  </w:style>
+  <w:style w:type="paragraph" w:customStyle="1" w:styleId="l8">
+    <w:name w:val="l8"/>
+    <w:basedOn w:val="Normal"/>
+    <w:rsid w:val="006E3E28"/>
+    <w:pPr>
+      <w:spacing w:before="100" w:beforeAutospacing="1" w:after="100" w:afterAutospacing="1"/>
+    </w:pPr>
+    <w:rPr>
+      <w:rFonts w:ascii="Times New Roman" w:eastAsia="Times New Roman" w:hAnsi="Times New Roman" w:cs="Times New Roman"/>
+    </w:rPr>
+  </w:style>
+  <w:style w:type="paragraph" w:customStyle="1" w:styleId="l9">
+    <w:name w:val="l9"/>
+    <w:basedOn w:val="Normal"/>
+    <w:rsid w:val="006E3E28"/>
+    <w:pPr>
+      <w:spacing w:before="100" w:beforeAutospacing="1" w:after="100" w:afterAutospacing="1"/>
+    </w:pPr>
+    <w:rPr>
+      <w:rFonts w:ascii="Times New Roman" w:eastAsia="Times New Roman" w:hAnsi="Times New Roman" w:cs="Times New Roman"/>
     </w:rPr>
   </w:style>
 </w:styles>

</xml_diff>